<commit_message>
Rewrote Discussion.  Much better now.
</commit_message>
<xml_diff>
--- a/paper/Pop_Subs_Rates_r0007.docx
+++ b/paper/Pop_Subs_Rates_r0007.docx
@@ -8537,19 +8537,34 @@
         <w:rPr>
           <w:rFonts w:ascii="Cambria" w:hAnsi="Cambria" w:cs="Arial"/>
         </w:rPr>
-        <w:t xml:space="preserve">In this report, we enumerate evidence from the phase III 1,000 genomes project that groups of polymorphisms vary in a variety of ways across populations, challenging a core “molecular clock” </w:t>
-      </w:r>
-      <w:r>
-        <w:rPr>
-          <w:rFonts w:ascii="Cambria" w:hAnsi="Cambria" w:cs="Arial"/>
-        </w:rPr>
-        <w:t>a common core assumption</w:t>
-      </w:r>
-      <w:r>
-        <w:rPr>
-          <w:rFonts w:ascii="Cambria" w:hAnsi="Cambria" w:cs="Arial"/>
-        </w:rPr>
-        <w:t xml:space="preserve"> in evolutionary genetics.</w:t>
+        <w:t>In this report, we describe a number of patterns of polymorphis</w:t>
+      </w:r>
+      <w:r>
+        <w:rPr>
+          <w:rFonts w:ascii="Cambria" w:hAnsi="Cambria" w:cs="Arial"/>
+        </w:rPr>
+        <w:t xml:space="preserve">m variation at a global scale. </w:t>
+      </w:r>
+    </w:p>
+    <w:p>
+      <w:pPr>
+        <w:spacing w:after="0" w:line="360" w:lineRule="auto"/>
+        <w:jc w:val="both"/>
+        <w:rPr>
+          <w:rFonts w:ascii="Cambria" w:hAnsi="Cambria" w:cs="Arial"/>
+        </w:rPr>
+      </w:pPr>
+      <w:r>
+        <w:rPr>
+          <w:rFonts w:ascii="Cambria" w:hAnsi="Cambria" w:cs="Arial"/>
+        </w:rPr>
+        <w:t>However, w</w:t>
+      </w:r>
+      <w:r>
+        <w:rPr>
+          <w:rFonts w:ascii="Cambria" w:hAnsi="Cambria" w:cs="Arial"/>
+        </w:rPr>
+        <w:t>hether these patterns reflect a true difference in underlying mutational processes, and what those underlying causes might be, remains a difficult question.</w:t>
       </w:r>
       <w:r>
         <w:rPr>
@@ -8561,13 +8576,249 @@
         <w:rPr>
           <w:rFonts w:ascii="Cambria" w:hAnsi="Cambria" w:cs="Arial"/>
         </w:rPr>
-        <w:t>Moreover, we note that certain signatures appear to vary with sequence context up to 2-3 base pairs from the locus of substitution.</w:t>
-      </w:r>
-      <w:r>
-        <w:rPr>
-          <w:rFonts w:ascii="Cambria" w:hAnsi="Cambria" w:cs="Arial"/>
-        </w:rPr>
-        <w:t xml:space="preserve"> </w:t>
+        <w:t>Even the most prominent signature, European C</w:t>
+      </w:r>
+      <w:r>
+        <w:rPr>
+          <w:rFonts w:ascii="Cambria" w:hAnsi="Cambria" w:cs="Arial"/>
+        </w:rPr>
+        <w:t>→</w:t>
+      </w:r>
+      <w:r>
+        <w:rPr>
+          <w:rFonts w:ascii="Cambria" w:hAnsi="Cambria" w:cs="Arial"/>
+        </w:rPr>
+        <w:t xml:space="preserve">T, is still poorly understood. </w:t>
+      </w:r>
+      <w:r>
+        <w:rPr>
+          <w:rFonts w:ascii="Cambria" w:hAnsi="Cambria" w:cs="Arial"/>
+        </w:rPr>
+        <w:t xml:space="preserve">Although it appears to correlate with mutational signatures linked to </w:t>
+      </w:r>
+      <w:r>
+        <w:rPr>
+          <w:rFonts w:ascii="Cambria" w:hAnsi="Cambria" w:cs="Arial"/>
+        </w:rPr>
+        <w:t>ultraviolet radiation or alkylating agents</w:t>
+      </w:r>
+      <w:r>
+        <w:rPr>
+          <w:rFonts w:ascii="Cambria" w:hAnsi="Cambria" w:cs="Arial"/>
+        </w:rPr>
+        <w:t xml:space="preserve"> in one cancer study</w:t>
+      </w:r>
+      <w:r>
+        <w:rPr>
+          <w:rFonts w:ascii="Cambria" w:hAnsi="Cambria" w:cs="Arial"/>
+        </w:rPr>
+        <w:fldChar w:fldCharType="begin" w:fldLock="1"/>
+      </w:r>
+      <w:r>
+        <w:rPr>
+          <w:rFonts w:ascii="Cambria" w:hAnsi="Cambria" w:cs="Arial"/>
+        </w:rPr>
+        <w:instrText>ADDIN CSL_CITATION { "citationItems" : [ { "id" : "ITEM-1", "itemData" : { "DOI" : "10.1371/journal.pgen.1006581", "ISSN" : "1553-7404", "author" : [ { "dropping-particle" : "", "family" : "Mathieson", "given" : "Iain", "non-dropping-particle" : "", "parse-names" : false, "suffix" : "" }, { "dropping-particle" : "", "family" : "Reich", "given" : "David", "non-dropping-particle" : "", "parse-names" : false, "suffix" : "" }, { "dropping-particle" : "", "family" : "Gansauge", "given" : "MT", "non-dropping-particle" : "", "parse-names" : false, "suffix" : "" }, { "dropping-particle" : "", "family" : "Li", "given" : "H", "non-dropping-particle" : "", "parse-names" : false, "suffix" : "" }, { "dropping-particle" : "", "family" : "Racimo", "given" : "F", "non-dropping-particle" : "", "parse-names" : false, "suffix" : "" }, { "dropping-particle" : "", "family" : "Mallick", "given" : "S", "non-dropping-particle" : "", "parse-names" : false, "suffix" : "" } ], "container-title" : "PLOS Genetics", "editor" : [ { "dropping-particle" : "", "family" : "Girirajan", "given" : "Santhosh", "non-dropping-particle" : "", "parse-names" : false, "suffix" : "" } ], "id" : "ITEM-1", "issue" : "2", "issued" : { "date-parts" : [ [ "2017", "2", "1" ] ] }, "page" : "e1006581", "publisher" : "Public Library of Science", "title" : "Differences in the rare variant spectrum among human populations", "type" : "article-journal", "volume" : "13" }, "uris" : [ "http://www.mendeley.com/documents/?uuid=d44a75c8-5533-3970-9b8b-9b93e4f15767" ] }, { "id" : "ITEM-2", "itemData" : { "DOI" : "10.1093/nar/gku1075", "ISSN" : "0305-1048", "author" : [ { "dropping-particle" : "", "family" : "Forbes", "given" : "S. A.", "non-dropping-particle" : "", "parse-names" : false, "suffix" : "" }, { "dropping-particle" : "", "family" : "Beare", "given" : "D.", "non-dropping-particle" : "", "parse-names" : false, "suffix" : "" }, { "dropping-particle" : "", "family" : "Gunasekaran", "given" : "P.", "non-dropping-particle" : "", "parse-names" : false, "suffix" : "" }, { "dropping-particle" : "", "family" : "Leung", "given" : "K.", "non-dropping-particle" : "", "parse-names" : false, "suffix" : "" }, { "dropping-particle" : "", "family" : "Bindal", "given" : "N.", "non-dropping-particle" : "", "parse-names" : false, "suffix" : "" }, { "dropping-particle" : "", "family" : "Boutselakis", "given" : "H.", "non-dropping-particle" : "", "parse-names" : false, "suffix" : "" }, { "dropping-particle" : "", "family" : "Ding", "given" : "M.", "non-dropping-particle" : "", "parse-names" : false, "suffix" : "" }, { "dropping-particle" : "", "family" : "Bamford", "given" : "S.", "non-dropping-particle" : "", "parse-names" : false, "suffix" : "" }, { "dropping-particle" : "", "family" : "Cole", "given" : "C.", "non-dropping-particle" : "", "parse-names" : false, "suffix" : "" }, { "dropping-particle" : "", "family" : "Ward", "given" : "S.", "non-dropping-particle" : "", "parse-names" : false, "suffix" : "" }, { "dropping-particle" : "", "family" : "Kok", "given" : "C. Y.", "non-dropping-particle" : "", "parse-names" : false, "suffix" : "" }, { "dropping-particle" : "", "family" : "Jia", "given" : "M.", "non-dropping-particle" : "", "parse-names" : false, "suffix" : "" }, { "dropping-particle" : "", "family" : "De", "given" : "T.", "non-dropping-particle" : "", "parse-names" : false, "suffix" : "" }, { "dropping-particle" : "", "family" : "Teague", "given" : "J. W.", "non-dropping-particle" : "", "parse-names" : false, "suffix" : "" }, { "dropping-particle" : "", "family" : "Stratton", "given" : "M. R.", "non-dropping-particle" : "", "parse-names" : false, "suffix" : "" }, { "dropping-particle" : "", "family" : "McDermott", "given" : "U.", "non-dropping-particle" : "", "parse-names" : false, "suffix" : "" }, { "dropping-particle" : "", "family" : "Campbell", "given" : "P. J.", "non-dropping-particle" : "", "parse-names" : false, "suffix" : "" } ], "container-title" : "Nucleic Acids Research", "id" : "ITEM-2", "issue" : "D1", "issued" : { "date-parts" : [ [ "2015", "1", "28" ] ] }, "page" : "D805-D811", "publisher" : "Oxford University Press", "title" : "COSMIC: exploring the world's knowledge of somatic mutations in human cancer", "type" : "article-journal", "volume" : "43" }, "uris" : [ "http://www.mendeley.com/documents/?uuid=6df6c9f5-ce1b-3766-a4dc-d2affa5f721e" ] } ], "mendeley" : { "formattedCitation" : "&lt;sup&gt;4,14&lt;/sup&gt;", "plainTextFormattedCitation" : "4,14", "previouslyFormattedCitation" : "&lt;sup&gt;4,14&lt;/sup&gt;" }, "properties" : { "noteIndex" : 0 }, "schema" : "https://github.com/citation-style-language/schema/raw/master/csl-citation.json" }</w:instrText>
+      </w:r>
+      <w:r>
+        <w:rPr>
+          <w:rFonts w:ascii="Cambria" w:hAnsi="Cambria" w:cs="Arial"/>
+        </w:rPr>
+        <w:fldChar w:fldCharType="separate"/>
+      </w:r>
+      <w:r>
+        <w:rPr>
+          <w:rFonts w:ascii="Cambria" w:hAnsi="Cambria" w:cs="Arial"/>
+          <w:noProof/>
+          <w:vertAlign w:val="superscript"/>
+        </w:rPr>
+        <w:t>4,14</w:t>
+      </w:r>
+      <w:r>
+        <w:rPr>
+          <w:rFonts w:ascii="Cambria" w:hAnsi="Cambria" w:cs="Arial"/>
+        </w:rPr>
+        <w:fldChar w:fldCharType="end"/>
+      </w:r>
+      <w:r>
+        <w:rPr>
+          <w:rFonts w:ascii="Cambria" w:hAnsi="Cambria" w:cs="Arial"/>
+        </w:rPr>
+        <w:t>, evidence supporting either of these causal mechanisms is limited</w:t>
+      </w:r>
+      <w:r>
+        <w:rPr>
+          <w:rFonts w:ascii="Cambria" w:hAnsi="Cambria" w:cs="Arial"/>
+        </w:rPr>
+        <w:fldChar w:fldCharType="begin" w:fldLock="1"/>
+      </w:r>
+      <w:r>
+        <w:rPr>
+          <w:rFonts w:ascii="Cambria" w:hAnsi="Cambria" w:cs="Arial"/>
+        </w:rPr>
+        <w:instrText>ADDIN CSL_CITATION { "citationItems" : [ { "id" : "ITEM-1", "itemData" : { "DOI" : "10.1371/journal.pgen.1006581", "ISSN" : "1553-7404", "author" : [ { "dropping-particle" : "", "family" : "Mathieson", "given" : "Iain", "non-dropping-particle" : "", "parse-names" : false, "suffix" : "" }, { "dropping-particle" : "", "family" : "Reich", "given" : "David", "non-dropping-particle" : "", "parse-names" : false, "suffix" : "" }, { "dropping-particle" : "", "family" : "Gansauge", "given" : "MT", "non-dropping-particle" : "", "parse-names" : false, "suffix" : "" }, { "dropping-particle" : "", "family" : "Li", "given" : "H", "non-dropping-particle" : "", "parse-names" : false, "suffix" : "" }, { "dropping-particle" : "", "family" : "Racimo", "given" : "F", "non-dropping-particle" : "", "parse-names" : false, "suffix" : "" }, { "dropping-particle" : "", "family" : "Mallick", "given" : "S", "non-dropping-particle" : "", "parse-names" : false, "suffix" : "" } ], "container-title" : "PLOS Genetics", "editor" : [ { "dropping-particle" : "", "family" : "Girirajan", "given" : "Santhosh", "non-dropping-particle" : "", "parse-names" : false, "suffix" : "" } ], "id" : "ITEM-1", "issue" : "2", "issued" : { "date-parts" : [ [ "2017", "2", "1" ] ] }, "page" : "e1006581", "publisher" : "Public Library of Science", "title" : "Differences in the rare variant spectrum among human populations", "type" : "article-journal", "volume" : "13" }, "uris" : [ "http://www.mendeley.com/documents/?uuid=d44a75c8-5533-3970-9b8b-9b93e4f15767" ] } ], "mendeley" : { "formattedCitation" : "&lt;sup&gt;4&lt;/sup&gt;", "plainTextFormattedCitation" : "4" }, "properties" : { "noteIndex" : 0 }, "schema" : "https://github.com/citation-style-language/schema/raw/master/csl-citation.json" }</w:instrText>
+      </w:r>
+      <w:r>
+        <w:rPr>
+          <w:rFonts w:ascii="Cambria" w:hAnsi="Cambria" w:cs="Arial"/>
+        </w:rPr>
+        <w:fldChar w:fldCharType="separate"/>
+      </w:r>
+      <w:r>
+        <w:rPr>
+          <w:rFonts w:ascii="Cambria" w:hAnsi="Cambria" w:cs="Arial"/>
+          <w:noProof/>
+          <w:vertAlign w:val="superscript"/>
+        </w:rPr>
+        <w:t>4</w:t>
+      </w:r>
+      <w:r>
+        <w:rPr>
+          <w:rFonts w:ascii="Cambria" w:hAnsi="Cambria" w:cs="Arial"/>
+        </w:rPr>
+        <w:fldChar w:fldCharType="end"/>
+      </w:r>
+      <w:r>
+        <w:rPr>
+          <w:rFonts w:ascii="Cambria" w:hAnsi="Cambria" w:cs="Arial"/>
+        </w:rPr>
+        <w:t>.</w:t>
+      </w:r>
+      <w:r>
+        <w:rPr>
+          <w:rFonts w:ascii="Cambria" w:hAnsi="Cambria" w:cs="Arial"/>
+        </w:rPr>
+        <w:t xml:space="preserve"> However, this </w:t>
+      </w:r>
+      <w:r>
+        <w:rPr>
+          <w:rFonts w:ascii="Cambria" w:hAnsi="Cambria" w:cs="Arial"/>
+        </w:rPr>
+        <w:t xml:space="preserve">is </w:t>
+      </w:r>
+      <w:r>
+        <w:rPr>
+          <w:rFonts w:ascii="Cambria" w:hAnsi="Cambria" w:cs="Arial"/>
+        </w:rPr>
+        <w:t>by no means the only signature of polymorphism variation that has been detected</w:t>
+      </w:r>
+      <w:r>
+        <w:rPr>
+          <w:rFonts w:ascii="Cambria" w:hAnsi="Cambria" w:cs="Arial"/>
+        </w:rPr>
+        <w:fldChar w:fldCharType="begin" w:fldLock="1"/>
+      </w:r>
+      <w:r>
+        <w:rPr>
+          <w:rFonts w:ascii="Cambria" w:hAnsi="Cambria" w:cs="Arial"/>
+        </w:rPr>
+        <w:instrText>ADDIN CSL_CITATION { "citationItems" : [ { "id" : "ITEM-1", "itemData" : { "DOI" : "10.7554/eLife.24284", "ISSN" : "2050-084X", "PMID" : "28440220", "abstract" : "&lt;p&gt;DNA is a remarkably precise medium for copying and storing biological information. This high fidelity results from the action of hundreds of genes involved in replication, proofreading, and damage repair. Evolutionary theory suggests that in such a system, selection has limited ability to remove genetic variants that change mutation rates by small amounts or in specific sequence contexts. Consistent with this, using SNV variation as a proxy for mutational input, we report here that mutational spectra differ substantially among species, human continental groups and even some closely related populations. Close examination of one signal, an increased TCC?TTC mutation rate in Europeans, indicates a burst of mutations from about 15,000 to 2000 years ago, perhaps due to the appearance, drift, and ultimate elimination of a genetic modifier of mutation rate. Our results suggest that mutation rates can evolve markedly over short evolutionary timescales and suggest the possibility of mapping mutational modifiers.&lt;/p&gt;", "author" : [ { "dropping-particle" : "", "family" : "Harris", "given" : "Kelley", "non-dropping-particle" : "", "parse-names" : false, "suffix" : "" }, { "dropping-particle" : "", "family" : "Pritchard", "given" : "Jonathan K", "non-dropping-particle" : "", "parse-names" : false, "suffix" : "" } ], "container-title" : "eLife", "id" : "ITEM-1", "issued" : { "date-parts" : [ [ "2017", "4", "25" ] ] }, "title" : "Rapid evolution of the human mutation spectrum", "type" : "article-journal", "volume" : "6" }, "uris" : [ "http://www.mendeley.com/documents/?uuid=da87ea71-b541-380a-8b34-25f63265c4b9" ] }, { "id" : "ITEM-2", "itemData" : { "DOI" : "10.1371/journal.pgen.1006581", "ISSN" : "1553-7404", "author" : [ { "dropping-particle" : "", "family" : "Mathieson", "given" : "Iain", "non-dropping-particle" : "", "parse-names" : false, "suffix" : "" }, { "dropping-particle" : "", "family" : "Reich", "given" : "David", "non-dropping-particle" : "", "parse-names" : false, "suffix" : "" }, { "dropping-particle" : "", "family" : "Gansauge", "given" : "MT", "non-dropping-particle" : "", "parse-names" : false, "suffix" : "" }, { "dropping-particle" : "", "family" : "Li", "given" : "H", "non-dropping-particle" : "", "parse-names" : false, "suffix" : "" }, { "dropping-particle" : "", "family" : "Racimo", "given" : "F", "non-dropping-particle" : "", "parse-names" : false, "suffix" : "" }, { "dropping-particle" : "", "family" : "Mallick", "given" : "S", "non-dropping-particle" : "", "parse-names" : false, "suffix" : "" } ], "container-title" : "PLOS Genetics", "editor" : [ { "dropping-particle" : "", "family" : "Girirajan", "given" : "Santhosh", "non-dropping-particle" : "", "parse-names" : false, "suffix" : "" } ], "id" : "ITEM-2", "issue" : "2", "issued" : { "date-parts" : [ [ "2017", "2", "1" ] ] }, "page" : "e1006581", "publisher" : "Public Library of Science", "title" : "Differences in the rare variant spectrum among human populations", "type" : "article-journal", "volume" : "13" }, "uris" : [ "http://www.mendeley.com/documents/?uuid=d44a75c8-5533-3970-9b8b-9b93e4f15767" ] } ], "mendeley" : { "formattedCitation" : "&lt;sup&gt;4,5&lt;/sup&gt;", "plainTextFormattedCitation" : "4,5", "previouslyFormattedCitation" : "&lt;sup&gt;4,5&lt;/sup&gt;" }, "properties" : { "noteIndex" : 0 }, "schema" : "https://github.com/citation-style-language/schema/raw/master/csl-citation.json" }</w:instrText>
+      </w:r>
+      <w:r>
+        <w:rPr>
+          <w:rFonts w:ascii="Cambria" w:hAnsi="Cambria" w:cs="Arial"/>
+        </w:rPr>
+        <w:fldChar w:fldCharType="separate"/>
+      </w:r>
+      <w:r>
+        <w:rPr>
+          <w:rFonts w:ascii="Cambria" w:hAnsi="Cambria" w:cs="Arial"/>
+          <w:noProof/>
+          <w:vertAlign w:val="superscript"/>
+        </w:rPr>
+        <w:t>4,5</w:t>
+      </w:r>
+      <w:r>
+        <w:rPr>
+          <w:rFonts w:ascii="Cambria" w:hAnsi="Cambria" w:cs="Arial"/>
+        </w:rPr>
+        <w:fldChar w:fldCharType="end"/>
+      </w:r>
+      <w:r>
+        <w:rPr>
+          <w:rFonts w:ascii="Cambria" w:hAnsi="Cambria" w:cs="Arial"/>
+        </w:rPr>
+        <w:t>. A</w:t>
+      </w:r>
+      <w:r>
+        <w:rPr>
+          <w:rFonts w:ascii="Cambria" w:hAnsi="Cambria" w:cs="Arial"/>
+        </w:rPr>
+        <w:t>lthough European C</w:t>
+      </w:r>
+      <w:r>
+        <w:rPr>
+          <w:rFonts w:ascii="Cambria" w:hAnsi="Cambria" w:cs="Arial"/>
+        </w:rPr>
+        <w:t>→</w:t>
+      </w:r>
+      <w:r>
+        <w:rPr>
+          <w:rFonts w:ascii="Cambria" w:hAnsi="Cambria" w:cs="Arial"/>
+        </w:rPr>
+        <w:t xml:space="preserve">T enrichment is by far the most prominent </w:t>
+      </w:r>
+      <w:r>
+        <w:rPr>
+          <w:rFonts w:ascii="Cambria" w:hAnsi="Cambria" w:cs="Arial"/>
+        </w:rPr>
+        <w:t>mark of variation</w:t>
+      </w:r>
+      <w:bookmarkStart w:id="23" w:name="_GoBack"/>
+      <w:bookmarkEnd w:id="23"/>
+      <w:r>
+        <w:rPr>
+          <w:rFonts w:ascii="Cambria" w:hAnsi="Cambria" w:cs="Arial"/>
+        </w:rPr>
+        <w:t xml:space="preserve"> on the global SNP spectrum</w:t>
+      </w:r>
+      <w:r>
+        <w:rPr>
+          <w:rFonts w:ascii="Cambria" w:hAnsi="Cambria" w:cs="Arial"/>
+        </w:rPr>
+        <w:t xml:space="preserve">, the multitude of significantly variable polymorphism types and the </w:t>
+      </w:r>
+      <w:r>
+        <w:rPr>
+          <w:rFonts w:ascii="Cambria" w:hAnsi="Cambria" w:cs="Arial"/>
+        </w:rPr>
+        <w:t xml:space="preserve">variety of patterns they follow at a global scale </w:t>
+      </w:r>
+      <w:r>
+        <w:rPr>
+          <w:rFonts w:ascii="Cambria" w:hAnsi="Cambria" w:cs="Arial"/>
+        </w:rPr>
+        <w:t>sug</w:t>
+      </w:r>
+      <w:r>
+        <w:rPr>
+          <w:rFonts w:ascii="Cambria" w:hAnsi="Cambria" w:cs="Arial"/>
+        </w:rPr>
+        <w:t>gest</w:t>
+      </w:r>
+      <w:r>
+        <w:rPr>
+          <w:rFonts w:ascii="Cambria" w:hAnsi="Cambria" w:cs="Arial"/>
+        </w:rPr>
+        <w:t xml:space="preserve"> that several different processes are at work in shaping the ratios of polymorphisms we observe. If this is correct, further scrutinizing differences in mutation rate may present us with an opportunity to better understand the processes that shape genomic stability and genetic change. Moreover, q</w:t>
+      </w:r>
+      <w:r>
+        <w:rPr>
+          <w:rFonts w:ascii="Cambria" w:hAnsi="Cambria" w:cs="Arial"/>
+        </w:rPr>
+        <w:t xml:space="preserve">uantifying and modeling </w:t>
+      </w:r>
+      <w:r>
+        <w:rPr>
+          <w:rFonts w:ascii="Cambria" w:hAnsi="Cambria" w:cs="Arial"/>
+        </w:rPr>
+        <w:t>polymorphism patterns</w:t>
+      </w:r>
+      <w:r>
+        <w:rPr>
+          <w:rFonts w:ascii="Cambria" w:hAnsi="Cambria" w:cs="Arial"/>
+        </w:rPr>
+        <w:t xml:space="preserve"> as accurately as possible can help us fine-tune our predictions and interpretations of single nucleotide genetic variation is a cornerstone of evolutionary and disease genetics.</w:t>
       </w:r>
     </w:p>
     <w:p>
@@ -8583,19 +8834,37 @@
         <w:rPr>
           <w:rFonts w:ascii="Cambria" w:hAnsi="Cambria" w:cs="Arial"/>
         </w:rPr>
-        <w:t>At a 3</w:t>
-      </w:r>
-      <w:r>
-        <w:rPr>
-          <w:rFonts w:ascii="Cambria" w:hAnsi="Cambria" w:cs="Arial"/>
-        </w:rPr>
-        <w:t>-</w:t>
-      </w:r>
-      <w:r>
-        <w:rPr>
-          <w:rFonts w:ascii="Cambria" w:hAnsi="Cambria" w:cs="Arial"/>
-        </w:rPr>
-        <w:t>mer level, we replicate previously reported signatures of mutation rate variation</w:t>
+        <w:t xml:space="preserve">One tool that can help us gain further insight from the data at our disposal is the consideration of </w:t>
+      </w:r>
+      <w:r>
+        <w:rPr>
+          <w:rFonts w:ascii="Cambria" w:hAnsi="Cambria" w:cs="Arial"/>
+        </w:rPr>
+        <w:t xml:space="preserve">genetic sequence. </w:t>
+      </w:r>
+      <w:r>
+        <w:rPr>
+          <w:rFonts w:ascii="Cambria" w:hAnsi="Cambria" w:cs="Arial"/>
+        </w:rPr>
+        <w:t xml:space="preserve">Other scientists have noticed that a multitude of different patterns in polymorphism can be observed between substitution types </w:t>
+      </w:r>
+      <w:r>
+        <w:rPr>
+          <w:rFonts w:ascii="Cambria" w:hAnsi="Cambria" w:cs="Arial"/>
+        </w:rPr>
+        <w:t xml:space="preserve">just </w:t>
+      </w:r>
+      <w:r>
+        <w:rPr>
+          <w:rFonts w:ascii="Cambria" w:hAnsi="Cambria" w:cs="Arial"/>
+        </w:rPr>
+        <w:t xml:space="preserve">within different 3-mer </w:t>
+      </w:r>
+      <w:r>
+        <w:rPr>
+          <w:rFonts w:ascii="Cambria" w:hAnsi="Cambria" w:cs="Arial"/>
+        </w:rPr>
+        <w:t>motifs</w:t>
       </w:r>
       <w:r>
         <w:rPr>
@@ -8607,7 +8876,7 @@
         <w:rPr>
           <w:rFonts w:ascii="Cambria" w:hAnsi="Cambria" w:cs="Arial"/>
         </w:rPr>
-        <w:instrText>ADDIN CSL_CITATION { "citationItems" : [ { "id" : "ITEM-1", "itemData" : { "DOI" : "10.1073/pnas.1418652112", "ISSN" : "1091-6490", "PMID" : "25733855", "abstract" : "As humans dispersed out of Africa they adapted to new environmental challenges, including changes in exposure to mutagenic solar radiation. Humans in temperate latitudes have acquired light skin that is relatively transparent to UV light, and some evidence suggests that their DNA damage response pathways have also experienced local adaptation. This raises the possibility that different populations have experienced different selective pressures affecting genome integrity. Here, I present evidence that the rate of a particular mutation type has recently increased in the European population, rising in frequency by 50% during the 40,000-80,000 y since Europeans began diverging from Asians. A comparison of SNPs private to Africa, Asia, and Europe in the 1000 Genomes data reveals that private European variation is enriched for the transition 5'-TCC-3'\u2009\u2192\u20095'-TTC-3'. Although it is not clear whether UV played a causal role in changing the European mutational spectrum, 5'-TCC-3'\u2009\u2192\u20095'-TTC-3' is known to be the most common somatic mutation present in melanoma skin cancers, as well as the mutation most frequently induced in vitro by UV. Regardless of its causality, this change indicates that DNA replication fidelity has not remained stable even since the origin of modern humans and might have changed numerous times during our recent evolutionary history.", "author" : [ { "dropping-particle" : "", "family" : "Harris", "given" : "Kelley", "non-dropping-particle" : "", "parse-names" : false, "suffix" : "" } ], "container-title" : "Proceedings of the National Academy of Sciences of the United States of America", "id" : "ITEM-1", "issue" : "11", "issued" : { "date-parts" : [ [ "2015", "3", "17" ] ] }, "page" : "3439-44", "title" : "Evidence for recent, population-specific evolution of the human mutation rate.", "type" : "article-journal", "volume" : "112" }, "uris" : [ "http://www.mendeley.com/documents/?uuid=3983a47e-ab02-4b06-bb6d-95505b4804d0" ] }, { "id" : "ITEM-2", "itemData" : { "DOI" : "10.7554/eLife.24284", "ISSN" : "2050-084X", "PMID" : "28440220", "abstract" : "&lt;p&gt;DNA is a remarkably precise medium for copying and storing biological information. This high fidelity results from the action of hundreds of genes involved in replication, proofreading, and damage repair. Evolutionary theory suggests that in such a system, selection has limited ability to remove genetic variants that change mutation rates by small amounts or in specific sequence contexts. Consistent with this, using SNV variation as a proxy for mutational input, we report here that mutational spectra differ substantially among species, human continental groups and even some closely related populations. Close examination of one signal, an increased TCC?TTC mutation rate in Europeans, indicates a burst of mutations from about 15,000 to 2000 years ago, perhaps due to the appearance, drift, and ultimate elimination of a genetic modifier of mutation rate. Our results suggest that mutation rates can evolve markedly over short evolutionary timescales and suggest the possibility of mapping mutational modifiers.&lt;/p&gt;", "author" : [ { "dropping-particle" : "", "family" : "Harris", "given" : "Kelley", "non-dropping-particle" : "", "parse-names" : false, "suffix" : "" }, { "dropping-particle" : "", "family" : "Pritchard", "given" : "Jonathan K", "non-dropping-particle" : "", "parse-names" : false, "suffix" : "" } ], "container-title" : "eLife", "id" : "ITEM-2", "issued" : { "date-parts" : [ [ "2017", "4", "25" ] ] }, "title" : "Rapid evolution of the human mutation spectrum", "type" : "article-journal", "volume" : "6" }, "uris" : [ "http://www.mendeley.com/documents/?uuid=da87ea71-b541-380a-8b34-25f63265c4b9" ] }, { "id" : "ITEM-3", "itemData" : { "DOI" : "10.1371/journal.pgen.1006581", "ISSN" : "1553-7404", "author" : [ { "dropping-particle" : "", "family" : "Mathieson", "given" : "Iain", "non-dropping-particle" : "", "parse-names" : false, "suffix" : "" }, { "dropping-particle" : "", "family" : "Reich", "given" : "David", "non-dropping-particle" : "", "parse-names" : false, "suffix" : "" }, { "dropping-particle" : "", "family" : "Gansauge", "given" : "MT", "non-dropping-particle" : "", "parse-names" : false, "suffix" : "" }, { "dropping-particle" : "", "family" : "Li", "given" : "H", "non-dropping-particle" : "", "parse-names" : false, "suffix" : "" }, { "dropping-particle" : "", "family" : "Racimo", "given" : "F", "non-dropping-particle" : "", "parse-names" : false, "suffix" : "" }, { "dropping-particle" : "", "family" : "Mallick", "given" : "S", "non-dropping-particle" : "", "parse-names" : false, "suffix" : "" } ], "container-title" : "PLOS Genetics", "editor" : [ { "dropping-particle" : "", "family" : "Girirajan", "given" : "Santhosh", "non-dropping-particle" : "", "parse-names" : false, "suffix" : "" } ], "id" : "ITEM-3", "issue" : "2", "issued" : { "date-parts" : [ [ "2017", "2", "1" ] ] }, "page" : "e1006581", "publisher" : "Public Library of Science", "title" : "Differences in the rare variant spectrum among human populations", "type" : "article-journal", "volume" : "13" }, "uris" : [ "http://www.mendeley.com/documents/?uuid=d44a75c8-5533-3970-9b8b-9b93e4f15767" ] } ], "mendeley" : { "formattedCitation" : "&lt;sup&gt;3\u20135&lt;/sup&gt;", "plainTextFormattedCitation" : "3\u20135", "previouslyFormattedCitation" : "&lt;sup&gt;3\u20135&lt;/sup&gt;" }, "properties" : { "noteIndex" : 0 }, "schema" : "https://github.com/citation-style-language/schema/raw/master/csl-citation.json" }</w:instrText>
+        <w:instrText>ADDIN CSL_CITATION { "citationItems" : [ { "id" : "ITEM-1", "itemData" : { "DOI" : "10.7554/eLife.24284", "ISSN" : "2050-084X", "PMID" : "28440220", "abstract" : "&lt;p&gt;DNA is a remarkably precise medium for copying and storing biological information. This high fidelity results from the action of hundreds of genes involved in replication, proofreading, and damage repair. Evolutionary theory suggests that in such a system, selection has limited ability to remove genetic variants that change mutation rates by small amounts or in specific sequence contexts. Consistent with this, using SNV variation as a proxy for mutational input, we report here that mutational spectra differ substantially among species, human continental groups and even some closely related populations. Close examination of one signal, an increased TCC?TTC mutation rate in Europeans, indicates a burst of mutations from about 15,000 to 2000 years ago, perhaps due to the appearance, drift, and ultimate elimination of a genetic modifier of mutation rate. Our results suggest that mutation rates can evolve markedly over short evolutionary timescales and suggest the possibility of mapping mutational modifiers.&lt;/p&gt;", "author" : [ { "dropping-particle" : "", "family" : "Harris", "given" : "Kelley", "non-dropping-particle" : "", "parse-names" : false, "suffix" : "" }, { "dropping-particle" : "", "family" : "Pritchard", "given" : "Jonathan K", "non-dropping-particle" : "", "parse-names" : false, "suffix" : "" } ], "container-title" : "eLife", "id" : "ITEM-1", "issued" : { "date-parts" : [ [ "2017", "4", "25" ] ] }, "title" : "Rapid evolution of the human mutation spectrum", "type" : "article-journal", "volume" : "6" }, "uris" : [ "http://www.mendeley.com/documents/?uuid=da87ea71-b541-380a-8b34-25f63265c4b9" ] } ], "mendeley" : { "formattedCitation" : "&lt;sup&gt;5&lt;/sup&gt;", "plainTextFormattedCitation" : "5", "previouslyFormattedCitation" : "&lt;sup&gt;5&lt;/sup&gt;" }, "properties" : { "noteIndex" : 0 }, "schema" : "https://github.com/citation-style-language/schema/raw/master/csl-citation.json" }</w:instrText>
       </w:r>
       <w:r>
         <w:rPr>
@@ -8621,7 +8890,7 @@
           <w:noProof/>
           <w:vertAlign w:val="superscript"/>
         </w:rPr>
-        <w:t>3–5</w:t>
+        <w:t>5</w:t>
       </w:r>
       <w:r>
         <w:rPr>
@@ -8633,99 +8902,85 @@
         <w:rPr>
           <w:rFonts w:ascii="Cambria" w:hAnsi="Cambria" w:cs="Arial"/>
         </w:rPr>
-        <w:t xml:space="preserve"> and identify</w:t>
-      </w:r>
-      <w:r>
-        <w:rPr>
-          <w:rFonts w:ascii="Cambria" w:hAnsi="Cambria" w:cs="Arial"/>
-        </w:rPr>
-        <w:t xml:space="preserve"> </w:t>
-      </w:r>
-      <w:r>
-        <w:rPr>
-          <w:rFonts w:ascii="Cambria" w:hAnsi="Cambria" w:cs="Arial"/>
-        </w:rPr>
-        <w:t xml:space="preserve">and describe </w:t>
-      </w:r>
-      <w:r>
-        <w:rPr>
-          <w:rFonts w:ascii="Cambria" w:hAnsi="Cambria" w:cs="Arial"/>
-        </w:rPr>
-        <w:t>multiple additional putative signals of divergence in huma</w:t>
-      </w:r>
-      <w:r>
-        <w:rPr>
-          <w:rFonts w:ascii="Cambria" w:hAnsi="Cambria" w:cs="Arial"/>
-        </w:rPr>
-        <w:t>n mutation rate</w:t>
-      </w:r>
-      <w:r>
-        <w:rPr>
-          <w:rFonts w:ascii="Cambria" w:hAnsi="Cambria" w:cs="Arial"/>
-        </w:rPr>
-        <w:t xml:space="preserve"> by implementing a </w:t>
-      </w:r>
-      <w:r>
-        <w:rPr>
-          <w:rFonts w:ascii="Cambria" w:hAnsi="Cambria" w:cs="Arial"/>
-        </w:rPr>
-        <w:t>chi squared homogeneity test across all</w:t>
-      </w:r>
-      <w:r>
-        <w:rPr>
-          <w:rFonts w:ascii="Cambria" w:hAnsi="Cambria" w:cs="Arial"/>
-        </w:rPr>
-        <w:t xml:space="preserve"> non-admixed continental groups (Table 1). Clustering polymorphisms based on their global mutation rate profiles (Figure 1</w:t>
-      </w:r>
-      <w:r>
-        <w:rPr>
-          <w:rFonts w:ascii="Cambria" w:hAnsi="Cambria" w:cs="Arial"/>
-        </w:rPr>
-        <w:t>A)</w:t>
-      </w:r>
-      <w:proofErr w:type="gramStart"/>
-      <w:r>
-        <w:rPr>
-          <w:rFonts w:ascii="Cambria" w:hAnsi="Cambria" w:cs="Arial"/>
-        </w:rPr>
-        <w:t>,</w:t>
-      </w:r>
-      <w:proofErr w:type="gramEnd"/>
-      <w:r>
-        <w:rPr>
-          <w:rFonts w:ascii="Cambria" w:hAnsi="Cambria" w:cs="Arial"/>
-        </w:rPr>
-        <w:t xml:space="preserve"> we identify 4 unique signatures of polymorphism variation visible at a 3</w:t>
-      </w:r>
-      <w:r>
-        <w:rPr>
-          <w:rFonts w:ascii="Cambria" w:hAnsi="Cambria" w:cs="Arial"/>
-        </w:rPr>
-        <w:t>-</w:t>
-      </w:r>
-      <w:r>
-        <w:rPr>
-          <w:rFonts w:ascii="Cambria" w:hAnsi="Cambria" w:cs="Arial"/>
-        </w:rPr>
-        <w:t>mer level</w:t>
-      </w:r>
-      <w:r>
-        <w:rPr>
-          <w:rFonts w:ascii="Cambria" w:hAnsi="Cambria" w:cs="Arial"/>
-        </w:rPr>
-        <w:t xml:space="preserve">, including </w:t>
-      </w:r>
-      <w:r>
-        <w:rPr>
-          <w:rFonts w:ascii="Cambria" w:hAnsi="Cambria" w:cs="Arial"/>
-        </w:rPr>
-        <w:t xml:space="preserve">an enrichment of </w:t>
-      </w:r>
-      <w:r>
-        <w:rPr>
-          <w:rFonts w:ascii="Cambria" w:hAnsi="Cambria" w:cs="Arial"/>
-        </w:rPr>
-        <w:t>GAT</w:t>
+        <w:t>, illustrating the importance of a single flanking base pair of context in shaping substitution probability</w:t>
+      </w:r>
+      <w:r>
+        <w:rPr>
+          <w:rFonts w:ascii="Cambria" w:hAnsi="Cambria" w:cs="Arial"/>
+        </w:rPr>
+        <w:t>.  In this report</w:t>
+      </w:r>
+      <w:r>
+        <w:rPr>
+          <w:rFonts w:ascii="Cambria" w:hAnsi="Cambria" w:cs="Arial"/>
+        </w:rPr>
+        <w:t xml:space="preserve">, we </w:t>
+      </w:r>
+      <w:r>
+        <w:rPr>
+          <w:rFonts w:ascii="Cambria" w:hAnsi="Cambria" w:cs="Arial"/>
+        </w:rPr>
+        <w:t>consider a broader window of local sequence information, noting</w:t>
+      </w:r>
+      <w:r>
+        <w:rPr>
+          <w:rFonts w:ascii="Cambria" w:hAnsi="Cambria" w:cs="Arial"/>
+        </w:rPr>
+        <w:t xml:space="preserve"> that </w:t>
+      </w:r>
+      <w:r>
+        <w:rPr>
+          <w:rFonts w:ascii="Cambria" w:hAnsi="Cambria" w:cs="Arial"/>
+        </w:rPr>
+        <w:t xml:space="preserve">while </w:t>
+      </w:r>
+      <w:r>
+        <w:rPr>
+          <w:rFonts w:ascii="Cambria" w:hAnsi="Cambria" w:cs="Arial"/>
+        </w:rPr>
+        <w:t xml:space="preserve">certain signatures </w:t>
+      </w:r>
+      <w:r>
+        <w:rPr>
+          <w:rFonts w:ascii="Cambria" w:hAnsi="Cambria" w:cs="Arial"/>
+        </w:rPr>
+        <w:t xml:space="preserve">are fully </w:t>
+      </w:r>
+      <w:r>
+        <w:rPr>
+          <w:rFonts w:ascii="Cambria" w:hAnsi="Cambria" w:cs="Arial"/>
+        </w:rPr>
+        <w:t xml:space="preserve">shaped within a single flanking base pair or context, others </w:t>
+      </w:r>
+      <w:r>
+        <w:rPr>
+          <w:rFonts w:ascii="Cambria" w:hAnsi="Cambria" w:cs="Arial"/>
+        </w:rPr>
+        <w:t>appear to vary with sequence context up to 2-3 base pairs from the locus of substitution</w:t>
+      </w:r>
+      <w:r>
+        <w:rPr>
+          <w:rFonts w:ascii="Cambria" w:hAnsi="Cambria" w:cs="Arial"/>
+        </w:rPr>
+        <w:t xml:space="preserve"> (figures 2, 3B, and 4C)</w:t>
+      </w:r>
+      <w:r>
+        <w:rPr>
+          <w:rFonts w:ascii="Cambria" w:hAnsi="Cambria" w:cs="Arial"/>
+        </w:rPr>
+        <w:t>.</w:t>
+      </w:r>
+      <w:r>
+        <w:rPr>
+          <w:rFonts w:ascii="Cambria" w:hAnsi="Cambria" w:cs="Arial"/>
+        </w:rPr>
+        <w:t xml:space="preserve">  This can give some suggestion about what local genetic information is </w:t>
+      </w:r>
+      <w:r>
+        <w:rPr>
+          <w:rFonts w:ascii="Cambria" w:hAnsi="Cambria" w:cs="Arial"/>
+        </w:rPr>
+        <w:t>important in shaping the patterns we observe.  For example, we find that all but two of the nine 7mers significantly heterogeneous between Chinese Dai and Japanese in signature 4 contain the 7mer motif ***ACAG</w:t>
       </w:r>
       <w:r>
         <w:rPr>
@@ -8737,7 +8992,7 @@
         <w:rPr>
           <w:rFonts w:ascii="Cambria" w:hAnsi="Cambria" w:cs="Arial"/>
         </w:rPr>
-        <w:t>T, ACC</w:t>
+        <w:t>C (Figure 3).  In addition, we find that the apparent elevation of TAA</w:t>
       </w:r>
       <w:r>
         <w:rPr>
@@ -8749,331 +9004,20 @@
         <w:rPr>
           <w:rFonts w:ascii="Cambria" w:hAnsi="Cambria" w:cs="Arial"/>
         </w:rPr>
-        <w:t>A, and GAC</w:t>
-      </w:r>
-      <w:r>
-        <w:rPr>
-          <w:rFonts w:ascii="Cambria" w:hAnsi="Cambria" w:cs="Arial"/>
-        </w:rPr>
-        <w:t>→</w:t>
-      </w:r>
-      <w:r>
-        <w:rPr>
-          <w:rFonts w:ascii="Cambria" w:hAnsi="Cambria" w:cs="Arial"/>
-        </w:rPr>
-        <w:t>T</w:t>
-      </w:r>
-      <w:r>
-        <w:rPr>
-          <w:rFonts w:ascii="Cambria" w:hAnsi="Cambria" w:cs="Arial"/>
-        </w:rPr>
-        <w:t xml:space="preserve"> polymorphisms </w:t>
-      </w:r>
-      <w:r>
-        <w:rPr>
-          <w:rFonts w:ascii="Cambria" w:hAnsi="Cambria" w:cs="Arial"/>
-        </w:rPr>
-        <w:t>in East Asians</w:t>
-      </w:r>
-      <w:r>
-        <w:rPr>
-          <w:rFonts w:ascii="Cambria" w:hAnsi="Cambria" w:cs="Arial"/>
-        </w:rPr>
-        <w:t xml:space="preserve"> and Europeans</w:t>
-      </w:r>
-      <w:r>
-        <w:rPr>
-          <w:rFonts w:ascii="Cambria" w:hAnsi="Cambria" w:cs="Arial"/>
-        </w:rPr>
-        <w:t xml:space="preserve"> (Figure 1B</w:t>
-      </w:r>
-      <w:r>
-        <w:rPr>
-          <w:rFonts w:ascii="Cambria" w:hAnsi="Cambria" w:cs="Arial"/>
-        </w:rPr>
-        <w:t>)</w:t>
-      </w:r>
-      <w:r>
-        <w:rPr>
-          <w:rFonts w:ascii="Cambria" w:hAnsi="Cambria" w:cs="Arial"/>
-        </w:rPr>
-        <w:t xml:space="preserve"> which has not yet been highlighted in the literature</w:t>
-      </w:r>
-      <w:r>
-        <w:rPr>
-          <w:rFonts w:ascii="Cambria" w:hAnsi="Cambria" w:cs="Arial"/>
-        </w:rPr>
-        <w:t xml:space="preserve">.  </w:t>
-      </w:r>
-      <w:r>
-        <w:rPr>
-          <w:rFonts w:ascii="Cambria" w:hAnsi="Cambria" w:cs="Arial"/>
-        </w:rPr>
-        <w:t>Examining the broader sequence contexts of these substitutions, we find that most of these signatures are explained by a single base pair of flanking sequence context.</w:t>
-      </w:r>
-      <w:r>
-        <w:rPr>
-          <w:rFonts w:ascii="Cambria" w:hAnsi="Cambria" w:cs="Arial"/>
-        </w:rPr>
-        <w:t xml:space="preserve"> </w:t>
-      </w:r>
-      <w:r>
-        <w:rPr>
-          <w:rFonts w:ascii="Cambria" w:hAnsi="Cambria" w:cs="Arial"/>
-        </w:rPr>
-        <w:t>However, we find evidence suggesting that a wider sequence context motif, potentially ***ACAG</w:t>
-      </w:r>
-      <w:r>
-        <w:rPr>
-          <w:rFonts w:ascii="Cambria" w:hAnsi="Cambria" w:cs="Arial"/>
-        </w:rPr>
-        <w:t>→</w:t>
-      </w:r>
-      <w:r>
-        <w:rPr>
-          <w:rFonts w:ascii="Cambria" w:hAnsi="Cambria" w:cs="Arial"/>
-        </w:rPr>
-        <w:t>C may shape our fourth signature, a previously highlighted enrichment of A</w:t>
-      </w:r>
-      <w:r>
-        <w:rPr>
-          <w:rFonts w:ascii="Cambria" w:hAnsi="Cambria" w:cs="Arial"/>
-        </w:rPr>
-        <w:t>→</w:t>
-      </w:r>
-      <w:r>
-        <w:rPr>
-          <w:rFonts w:ascii="Cambria" w:hAnsi="Cambria" w:cs="Arial"/>
-        </w:rPr>
-        <w:t>C polymorphisms in certain East Asians (Figure 3).</w:t>
-      </w:r>
-      <w:r>
-        <w:rPr>
-          <w:rFonts w:ascii="Cambria" w:hAnsi="Cambria" w:cs="Arial"/>
-        </w:rPr>
-        <w:t xml:space="preserve"> Moving to examine 5-mer and 7-mer polymorphism types, we used the same homogeneity testing framework to identify 75 previously unreported 5-mer polymorphisms and 21 previously-unidentified 7-mer polymorphisms that vary significantly between </w:t>
-      </w:r>
-      <w:proofErr w:type="spellStart"/>
-      <w:r>
-        <w:rPr>
-          <w:rFonts w:ascii="Cambria" w:hAnsi="Cambria" w:cs="Arial"/>
-        </w:rPr>
-        <w:t>nonadmixed</w:t>
-      </w:r>
-      <w:proofErr w:type="spellEnd"/>
-      <w:r>
-        <w:rPr>
-          <w:rFonts w:ascii="Cambria" w:hAnsi="Cambria" w:cs="Arial"/>
-        </w:rPr>
-        <w:t xml:space="preserve"> continental groups</w:t>
-      </w:r>
-      <w:r>
-        <w:rPr>
-          <w:rFonts w:ascii="Cambria" w:hAnsi="Cambria" w:cs="Arial"/>
-        </w:rPr>
-        <w:t xml:space="preserve"> (supplement)</w:t>
-      </w:r>
-      <w:r>
-        <w:rPr>
-          <w:rFonts w:ascii="Cambria" w:hAnsi="Cambria" w:cs="Arial"/>
-        </w:rPr>
-        <w:t xml:space="preserve">. </w:t>
-      </w:r>
-      <w:r>
-        <w:rPr>
-          <w:rFonts w:ascii="Cambria" w:hAnsi="Cambria" w:cs="Arial"/>
-        </w:rPr>
-        <w:t xml:space="preserve">Two </w:t>
-      </w:r>
-      <w:r>
-        <w:rPr>
-          <w:rFonts w:ascii="Cambria" w:hAnsi="Cambria" w:cs="Arial"/>
-        </w:rPr>
-        <w:t>new variable</w:t>
-      </w:r>
-      <w:r>
-        <w:rPr>
-          <w:rFonts w:ascii="Cambria" w:hAnsi="Cambria" w:cs="Arial"/>
-        </w:rPr>
-        <w:t xml:space="preserve"> 7-mer polymorphisms, </w:t>
-      </w:r>
-      <w:r>
-        <w:rPr>
-          <w:rFonts w:ascii="Cambria" w:hAnsi="Cambria" w:cs="Arial"/>
-        </w:rPr>
-        <w:t>TTTAAAA→</w:t>
-      </w:r>
-      <w:r>
-        <w:rPr>
-          <w:rFonts w:ascii="Cambria" w:hAnsi="Cambria" w:cs="Arial"/>
-        </w:rPr>
-        <w:t>T</w:t>
-      </w:r>
-      <w:r>
-        <w:rPr>
-          <w:rFonts w:ascii="Cambria" w:hAnsi="Cambria" w:cs="Arial"/>
-        </w:rPr>
-        <w:t xml:space="preserve"> and ATTAAAA→</w:t>
-      </w:r>
-      <w:r>
-        <w:rPr>
-          <w:rFonts w:ascii="Cambria" w:hAnsi="Cambria" w:cs="Arial"/>
-        </w:rPr>
-        <w:t>T</w:t>
-      </w:r>
-      <w:r>
-        <w:rPr>
-          <w:rFonts w:ascii="Cambria" w:hAnsi="Cambria" w:cs="Arial"/>
-        </w:rPr>
-        <w:t xml:space="preserve"> (p &lt; 2×10</w:t>
-      </w:r>
-      <w:r>
-        <w:rPr>
-          <w:rFonts w:ascii="Cambria" w:hAnsi="Cambria" w:cs="Arial"/>
-          <w:vertAlign w:val="superscript"/>
-        </w:rPr>
-        <w:t>-20</w:t>
-      </w:r>
-      <w:r>
-        <w:rPr>
-          <w:rFonts w:ascii="Cambria" w:hAnsi="Cambria" w:cs="Arial"/>
-        </w:rPr>
-        <w:t>)</w:t>
-      </w:r>
-      <w:r>
-        <w:rPr>
-          <w:rFonts w:ascii="Cambria" w:hAnsi="Cambria" w:cs="Arial"/>
-        </w:rPr>
-        <w:t xml:space="preserve"> appear to be elevated in Africa, and may be driving an African enrichment for TAA</w:t>
-      </w:r>
-      <w:r>
-        <w:rPr>
-          <w:rFonts w:ascii="Cambria" w:hAnsi="Cambria" w:cs="Arial"/>
-        </w:rPr>
-        <w:t>→</w:t>
-      </w:r>
-      <w:r>
-        <w:rPr>
-          <w:rFonts w:ascii="Cambria" w:hAnsi="Cambria" w:cs="Arial"/>
-        </w:rPr>
-        <w:t>T</w:t>
-      </w:r>
-      <w:r>
-        <w:rPr>
-          <w:rFonts w:ascii="Cambria" w:hAnsi="Cambria" w:cs="Arial"/>
-        </w:rPr>
-        <w:t xml:space="preserve"> </w:t>
-      </w:r>
-      <w:r>
-        <w:rPr>
-          <w:rFonts w:ascii="Cambria" w:hAnsi="Cambria" w:cs="Arial"/>
-        </w:rPr>
-        <w:t>mutations at the 3-mer level</w:t>
-      </w:r>
-      <w:r>
-        <w:rPr>
-          <w:rFonts w:ascii="Cambria" w:hAnsi="Cambria" w:cs="Arial"/>
-        </w:rPr>
-        <w:t xml:space="preserve"> (Figure 4)</w:t>
-      </w:r>
-      <w:r>
-        <w:rPr>
-          <w:rFonts w:ascii="Cambria" w:hAnsi="Cambria" w:cs="Arial"/>
-        </w:rPr>
-        <w:t>.</w:t>
-      </w:r>
-      <w:r>
-        <w:rPr>
-          <w:rFonts w:ascii="Cambria" w:hAnsi="Cambria" w:cs="Arial"/>
-        </w:rPr>
-        <w:t xml:space="preserve"> </w:t>
-      </w:r>
-      <w:r>
-        <w:rPr>
-          <w:rFonts w:ascii="Cambria" w:hAnsi="Cambria" w:cs="Arial"/>
-        </w:rPr>
-        <w:t>Finally, we developed a statistical model for polymorphism which captures mutation rate variability between continental groups, greatly improving fit to data over those which do not (</w:t>
-      </w:r>
-      <w:r>
-        <w:rPr>
-          <w:rFonts w:ascii="Cambria" w:hAnsi="Cambria" w:cs="Arial"/>
-        </w:rPr>
-        <w:t>log-likelihood ratio test</w:t>
-      </w:r>
-      <w:r>
-        <w:rPr>
-          <w:rFonts w:ascii="Cambria" w:hAnsi="Cambria" w:cs="Arial"/>
-        </w:rPr>
-        <w:t xml:space="preserve">, </w:t>
-      </w:r>
-      <w:r>
-        <w:rPr>
-          <w:rFonts w:ascii="Cambria" w:hAnsi="Cambria" w:cs="Arial"/>
-        </w:rPr>
-        <w:t>p &lt; 1×10</w:t>
-      </w:r>
-      <w:r>
-        <w:rPr>
-          <w:rFonts w:ascii="Cambria" w:hAnsi="Cambria" w:cs="Arial"/>
-          <w:vertAlign w:val="superscript"/>
-        </w:rPr>
-        <w:t>-100</w:t>
-      </w:r>
-      <w:r>
-        <w:rPr>
-          <w:rFonts w:ascii="Cambria" w:hAnsi="Cambria" w:cs="Arial"/>
-        </w:rPr>
-        <w:t>).</w:t>
-      </w:r>
-      <w:r>
-        <w:rPr>
-          <w:rFonts w:ascii="Cambria" w:hAnsi="Cambria" w:cs="Arial"/>
-        </w:rPr>
-        <w:t xml:space="preserve"> </w:t>
-      </w:r>
-      <w:r>
-        <w:rPr>
-          <w:rFonts w:ascii="Cambria" w:hAnsi="Cambria" w:cs="Arial"/>
-        </w:rPr>
-        <w:t>All these results support a growing body of literature suggesting that mutation rate may be variable in humans in a variety of ways</w:t>
-      </w:r>
-      <w:r>
-        <w:rPr>
-          <w:rFonts w:ascii="Cambria" w:hAnsi="Cambria" w:cs="Arial"/>
-        </w:rPr>
-        <w:fldChar w:fldCharType="begin" w:fldLock="1"/>
-      </w:r>
-      <w:r>
-        <w:rPr>
-          <w:rFonts w:ascii="Cambria" w:hAnsi="Cambria" w:cs="Arial"/>
-        </w:rPr>
-        <w:instrText>ADDIN CSL_CITATION { "citationItems" : [ { "id" : "ITEM-1", "itemData" : { "DOI" : "10.1371/journal.pgen.1006581", "ISSN" : "1553-7404", "author" : [ { "dropping-particle" : "", "family" : "Mathieson", "given" : "Iain", "non-dropping-particle" : "", "parse-names" : false, "suffix" : "" }, { "dropping-particle" : "", "family" : "Reich", "given" : "David", "non-dropping-particle" : "", "parse-names" : false, "suffix" : "" }, { "dropping-particle" : "", "family" : "Gansauge", "given" : "MT", "non-dropping-particle" : "", "parse-names" : false, "suffix" : "" }, { "dropping-particle" : "", "family" : "Li", "given" : "H", "non-dropping-particle" : "", "parse-names" : false, "suffix" : "" }, { "dropping-particle" : "", "family" : "Racimo", "given" : "F", "non-dropping-particle" : "", "parse-names" : false, "suffix" : "" }, { "dropping-particle" : "", "family" : "Mallick", "given" : "S", "non-dropping-particle" : "", "parse-names" : false, "suffix" : "" } ], "container-title" : "PLOS Genetics", "editor" : [ { "dropping-particle" : "", "family" : "Girirajan", "given" : "Santhosh", "non-dropping-particle" : "", "parse-names" : false, "suffix" : "" } ], "id" : "ITEM-1", "issue" : "2", "issued" : { "date-parts" : [ [ "2017", "2", "1" ] ] }, "page" : "e1006581", "publisher" : "Public Library of Science", "title" : "Differences in the rare variant spectrum among human populations", "type" : "article-journal", "volume" : "13" }, "uris" : [ "http://www.mendeley.com/documents/?uuid=d44a75c8-5533-3970-9b8b-9b93e4f15767" ] }, { "id" : "ITEM-2", "itemData" : { "DOI" : "10.7554/eLife.24284", "ISSN" : "2050-084X", "PMID" : "28440220", "abstract" : "&lt;p&gt;DNA is a remarkably precise medium for copying and storing biological information. This high fidelity results from the action of hundreds of genes involved in replication, proofreading, and damage repair. Evolutionary theory suggests that in such a system, selection has limited ability to remove genetic variants that change mutation rates by small amounts or in specific sequence contexts. Consistent with this, using SNV variation as a proxy for mutational input, we report here that mutational spectra differ substantially among species, human continental groups and even some closely related populations. Close examination of one signal, an increased TCC?TTC mutation rate in Europeans, indicates a burst of mutations from about 15,000 to 2000 years ago, perhaps due to the appearance, drift, and ultimate elimination of a genetic modifier of mutation rate. Our results suggest that mutation rates can evolve markedly over short evolutionary timescales and suggest the possibility of mapping mutational modifiers.&lt;/p&gt;", "author" : [ { "dropping-particle" : "", "family" : "Harris", "given" : "Kelley", "non-dropping-particle" : "", "parse-names" : false, "suffix" : "" }, { "dropping-particle" : "", "family" : "Pritchard", "given" : "Jonathan K", "non-dropping-particle" : "", "parse-names" : false, "suffix" : "" } ], "container-title" : "eLife", "id" : "ITEM-2", "issued" : { "date-parts" : [ [ "2017", "4", "25" ] ] }, "title" : "Rapid evolution of the human mutation spectrum", "type" : "article-journal", "volume" : "6" }, "uris" : [ "http://www.mendeley.com/documents/?uuid=da87ea71-b541-380a-8b34-25f63265c4b9" ] }, { "id" : "ITEM-3", "itemData" : { "DOI" : "10.1073/pnas.1418652112", "ISSN" : "1091-6490", "PMID" : "25733855", "abstract" : "As humans dispersed out of Africa they adapted to new environmental challenges, including changes in exposure to mutagenic solar radiation. Humans in temperate latitudes have acquired light skin that is relatively transparent to UV light, and some evidence suggests that their DNA damage response pathways have also experienced local adaptation. This raises the possibility that different populations have experienced different selective pressures affecting genome integrity. Here, I present evidence that the rate of a particular mutation type has recently increased in the European population, rising in frequency by 50% during the 40,000-80,000 y since Europeans began diverging from Asians. A comparison of SNPs private to Africa, Asia, and Europe in the 1000 Genomes data reveals that private European variation is enriched for the transition 5'-TCC-3'\u2009\u2192\u20095'-TTC-3'. Although it is not clear whether UV played a causal role in changing the European mutational spectrum, 5'-TCC-3'\u2009\u2192\u20095'-TTC-3' is known to be the most common somatic mutation present in melanoma skin cancers, as well as the mutation most frequently induced in vitro by UV. Regardless of its causality, this change indicates that DNA replication fidelity has not remained stable even since the origin of modern humans and might have changed numerous times during our recent evolutionary history.", "author" : [ { "dropping-particle" : "", "family" : "Harris", "given" : "Kelley", "non-dropping-particle" : "", "parse-names" : false, "suffix" : "" } ], "container-title" : "Proceedings of the National Academy of Sciences of the United States of America", "id" : "ITEM-3", "issue" : "11", "issued" : { "date-parts" : [ [ "2015", "3", "17" ] ] }, "page" : "3439-44", "title" : "Evidence for recent, population-specific evolution of the human mutation rate.", "type" : "article-journal", "volume" : "112" }, "uris" : [ "http://www.mendeley.com/documents/?uuid=3983a47e-ab02-4b06-bb6d-95505b4804d0" ] } ], "mendeley" : { "formattedCitation" : "&lt;sup&gt;3\u20135&lt;/sup&gt;", "plainTextFormattedCitation" : "3\u20135", "previouslyFormattedCitation" : "&lt;sup&gt;3\u20135&lt;/sup&gt;" }, "properties" : { "noteIndex" : 0 }, "schema" : "https://github.com/citation-style-language/schema/raw/master/csl-citation.json" }</w:instrText>
-      </w:r>
-      <w:r>
-        <w:rPr>
-          <w:rFonts w:ascii="Cambria" w:hAnsi="Cambria" w:cs="Arial"/>
-        </w:rPr>
-        <w:fldChar w:fldCharType="separate"/>
-      </w:r>
-      <w:r>
-        <w:rPr>
-          <w:rFonts w:ascii="Cambria" w:hAnsi="Cambria" w:cs="Arial"/>
-          <w:noProof/>
-          <w:vertAlign w:val="superscript"/>
-        </w:rPr>
-        <w:t>3–5</w:t>
-      </w:r>
-      <w:r>
-        <w:rPr>
-          <w:rFonts w:ascii="Cambria" w:hAnsi="Cambria" w:cs="Arial"/>
-        </w:rPr>
-        <w:fldChar w:fldCharType="end"/>
-      </w:r>
-      <w:r>
-        <w:rPr>
-          <w:rFonts w:ascii="Cambria" w:hAnsi="Cambria" w:cs="Arial"/>
-        </w:rPr>
-        <w:t>.</w:t>
+        <w:t xml:space="preserve">T 3-mer polymorphisms between Africa and Europe may in fact be driven by a </w:t>
+      </w:r>
+      <w:r>
+        <w:rPr>
+          <w:rFonts w:ascii="Cambria" w:hAnsi="Cambria" w:cs="Arial"/>
+        </w:rPr>
+        <w:t xml:space="preserve">strong enrichment of </w:t>
+      </w:r>
+      <w:r>
+        <w:rPr>
+          <w:rFonts w:ascii="Cambria" w:hAnsi="Cambria" w:cs="Arial"/>
+        </w:rPr>
+        <w:lastRenderedPageBreak/>
+        <w:t>substitutions within WTTAAAA contexts (where ‘W’ represents a weak ‘A’ or ‘T’ base), which also appear more highly mutable than other TAA sites (Figure 4B and C).</w:t>
       </w:r>
     </w:p>
     <w:p>
@@ -9089,7 +9033,19 @@
         <w:rPr>
           <w:rFonts w:ascii="Cambria" w:hAnsi="Cambria" w:cs="Arial"/>
         </w:rPr>
-        <w:t>Interestingly, we find putative evidence suggesting that East Asian heterogeneity in *AC</w:t>
+        <w:t>A roadblock to approaches like these, however, is sample size.  While broader sequence context models can capture more information, they can also require much more total genetic data to be sufficiently well-powered for certain statistical approaches.  This is made especially difficult because asking comprehensive questions about global mutation rate patterns requires a large and diverse dataset of genetic variation</w:t>
+      </w:r>
+      <w:r>
+        <w:rPr>
+          <w:rFonts w:ascii="Cambria" w:hAnsi="Cambria" w:cs="Arial"/>
+        </w:rPr>
+        <w:t>, the likes of which are only just becoming available to us. Further organized sequencing of diverse sets of people may enable us to make and test new, more targeted hypotheses. In figure 3A, for example,</w:t>
+      </w:r>
+      <w:r>
+        <w:rPr>
+          <w:rFonts w:ascii="Cambria" w:hAnsi="Cambria" w:cs="Arial"/>
+        </w:rPr>
+        <w:t xml:space="preserve"> we find putative evidence suggesting that East Asian heterogeneity in *AC</w:t>
       </w:r>
       <w:r>
         <w:rPr>
@@ -9113,20 +9069,31 @@
         <w:rPr>
           <w:rFonts w:ascii="Cambria" w:hAnsi="Cambria" w:cs="Arial"/>
         </w:rPr>
-        <w:t xml:space="preserve">T mutations may be strongest on the X chromosome (figure 3C). </w:t>
-      </w:r>
-      <w:r>
-        <w:rPr>
-          <w:rFonts w:ascii="Cambria" w:hAnsi="Cambria" w:cs="Arial"/>
-        </w:rPr>
-        <w:t xml:space="preserve">In the future, it may be worthwhile to examine the dispersion of these polymorphisms across the X-chromosome, since a genetic variant responsible for an increase in mutation rate is likely to be found in a genetic context </w:t>
-      </w:r>
-      <w:r>
-        <w:rPr>
-          <w:rFonts w:ascii="Cambria" w:hAnsi="Cambria" w:cs="Arial"/>
-        </w:rPr>
-        <w:lastRenderedPageBreak/>
-        <w:t>with high polymorphism</w:t>
+        <w:t>T mutations may be strongest on the X chromosome (figure 3C).</w:t>
+      </w:r>
+      <w:r>
+        <w:rPr>
+          <w:rFonts w:ascii="Cambria" w:hAnsi="Cambria" w:cs="Arial"/>
+        </w:rPr>
+        <w:t xml:space="preserve"> Given this observation</w:t>
+      </w:r>
+      <w:r>
+        <w:rPr>
+          <w:rFonts w:ascii="Cambria" w:hAnsi="Cambria" w:cs="Arial"/>
+        </w:rPr>
+        <w:t xml:space="preserve">, it </w:t>
+      </w:r>
+      <w:r>
+        <w:rPr>
+          <w:rFonts w:ascii="Cambria" w:hAnsi="Cambria" w:cs="Arial"/>
+        </w:rPr>
+        <w:t>may be informative</w:t>
+      </w:r>
+      <w:r>
+        <w:rPr>
+          <w:rFonts w:ascii="Cambria" w:hAnsi="Cambria" w:cs="Arial"/>
+        </w:rPr>
+        <w:t xml:space="preserve"> to examine the dispersion of these polymorphisms across the X-chromosome, since a genetic variant responsible for an increase in mutation rate is likely to be found in a genetic context with high polymorphism</w:t>
       </w:r>
       <w:r>
         <w:rPr>
@@ -9138,7 +9105,7 @@
         <w:rPr>
           <w:rFonts w:ascii="Cambria" w:hAnsi="Cambria" w:cs="Arial"/>
         </w:rPr>
-        <w:instrText>ADDIN CSL_CITATION { "citationItems" : [ { "id" : "ITEM-1", "itemData" : { "DOI" : "10.1371/journal.pgen.1006549", "ISSN" : "1553-7404", "author" : [ { "dropping-particle" : "", "family" : "Seoighe", "given" : "Cathal", "non-dropping-particle" : "", "parse-names" : false, "suffix" : "" }, { "dropping-particle" : "", "family" : "Scally", "given" : "Aylwyn", "non-dropping-particle" : "", "parse-names" : false, "suffix" : "" }, { "dropping-particle" : "", "family" : "Lempicki", "given" : "RA", "non-dropping-particle" : "", "parse-names" : false, "suffix" : "" }, { "dropping-particle" : "", "family" : "Hinds", "given" : "DA", "non-dropping-particle" : "", "parse-names" : false, "suffix" : "" }, { "dropping-particle" : "", "family" : "Stuve", "given" : "LL", "non-dropping-particle" : "", "parse-names" : false, "suffix" : "" }, { "dropping-particle" : "", "family" : "Gibbs", "given" : "RA", "non-dropping-particle" : "", "parse-names" : false, "suffix" : "" } ], "container-title" : "PLOS Genetics", "editor" : [ { "dropping-particle" : "", "family" : "Sella", "given" : "Guy", "non-dropping-particle" : "", "parse-names" : false, "suffix" : "" } ], "id" : "ITEM-1", "issue" : "1", "issued" : { "date-parts" : [ [ "2017", "1", "17" ] ] }, "page" : "e1006549", "publisher" : "Springer-Verlag New York", "title" : "Inference of Candidate Germline Mutator Loci in Humans from Genome-Wide Haplotype Data", "type" : "article-journal", "volume" : "13" }, "uris" : [ "http://www.mendeley.com/documents/?uuid=e94e9374-4721-3493-8edf-37d13b9a4165" ] } ], "mendeley" : { "formattedCitation" : "&lt;sup&gt;9&lt;/sup&gt;", "plainTextFormattedCitation" : "9", "previouslyFormattedCitation" : "&lt;sup&gt;5,9&lt;/sup&gt;" }, "properties" : { "noteIndex" : 0 }, "schema" : "https://github.com/citation-style-language/schema/raw/master/csl-citation.json" }</w:instrText>
+        <w:instrText>ADDIN CSL_CITATION { "citationItems" : [ { "id" : "ITEM-1", "itemData" : { "DOI" : "10.1371/journal.pgen.1006549", "ISSN" : "1553-7404", "author" : [ { "dropping-particle" : "", "family" : "Seoighe", "given" : "Cathal", "non-dropping-particle" : "", "parse-names" : false, "suffix" : "" }, { "dropping-particle" : "", "family" : "Scally", "given" : "Aylwyn", "non-dropping-particle" : "", "parse-names" : false, "suffix" : "" }, { "dropping-particle" : "", "family" : "Lempicki", "given" : "RA", "non-dropping-particle" : "", "parse-names" : false, "suffix" : "" }, { "dropping-particle" : "", "family" : "Hinds", "given" : "DA", "non-dropping-particle" : "", "parse-names" : false, "suffix" : "" }, { "dropping-particle" : "", "family" : "Stuve", "given" : "LL", "non-dropping-particle" : "", "parse-names" : false, "suffix" : "" }, { "dropping-particle" : "", "family" : "Gibbs", "given" : "RA", "non-dropping-particle" : "", "parse-names" : false, "suffix" : "" } ], "container-title" : "PLOS Genetics", "editor" : [ { "dropping-particle" : "", "family" : "Sella", "given" : "Guy", "non-dropping-particle" : "", "parse-names" : false, "suffix" : "" } ], "id" : "ITEM-1", "issue" : "1", "issued" : { "date-parts" : [ [ "2017", "1", "17" ] ] }, "page" : "e1006549", "publisher" : "Springer-Verlag New York", "title" : "Inference of Candidate Germline Mutator Loci in Humans from Genome-Wide Haplotype Data", "type" : "article-journal", "volume" : "13" }, "uris" : [ "http://www.mendeley.com/documents/?uuid=e94e9374-4721-3493-8edf-37d13b9a4165" ] } ], "mendeley" : { "formattedCitation" : "&lt;sup&gt;9&lt;/sup&gt;", "plainTextFormattedCitation" : "9", "previouslyFormattedCitation" : "&lt;sup&gt;9&lt;/sup&gt;" }, "properties" : { "noteIndex" : 0 }, "schema" : "https://github.com/citation-style-language/schema/raw/master/csl-citation.json" }</w:instrText>
       </w:r>
       <w:r>
         <w:rPr>
@@ -9164,54 +9131,16 @@
         <w:rPr>
           <w:rFonts w:ascii="Cambria" w:hAnsi="Cambria" w:cs="Arial"/>
         </w:rPr>
-        <w:t>. Alternatively, inferring the age of these polymorphisms through an analysis of allele frequency might shed light on the evolutionary timing of this putative mutation rate increase in East Asians</w:t>
-      </w:r>
-      <w:r>
-        <w:rPr>
-          <w:rFonts w:ascii="Cambria" w:hAnsi="Cambria" w:cs="Arial"/>
-        </w:rPr>
-        <w:fldChar w:fldCharType="begin" w:fldLock="1"/>
-      </w:r>
-      <w:r>
-        <w:rPr>
-          <w:rFonts w:ascii="Cambria" w:hAnsi="Cambria" w:cs="Arial"/>
-        </w:rPr>
-        <w:instrText>ADDIN CSL_CITATION { "citationItems" : [ { "id" : "ITEM-1", "itemData" : { "DOI" : "10.7554/eLife.24284", "ISSN" : "2050-084X", "PMID" : "28440220", "abstract" : "&lt;p&gt;DNA is a remarkably precise medium for copying and storing biological information. This high fidelity results from the action of hundreds of genes involved in replication, proofreading, and damage repair. Evolutionary theory suggests that in such a system, selection has limited ability to remove genetic variants that change mutation rates by small amounts or in specific sequence contexts. Consistent with this, using SNV variation as a proxy for mutational input, we report here that mutational spectra differ substantially among species, human continental groups and even some closely related populations. Close examination of one signal, an increased TCC?TTC mutation rate in Europeans, indicates a burst of mutations from about 15,000 to 2000 years ago, perhaps due to the appearance, drift, and ultimate elimination of a genetic modifier of mutation rate. Our results suggest that mutation rates can evolve markedly over short evolutionary timescales and suggest the possibility of mapping mutational modifiers.&lt;/p&gt;", "author" : [ { "dropping-particle" : "", "family" : "Harris", "given" : "Kelley", "non-dropping-particle" : "", "parse-names" : false, "suffix" : "" }, { "dropping-particle" : "", "family" : "Pritchard", "given" : "Jonathan K", "non-dropping-particle" : "", "parse-names" : false, "suffix" : "" } ], "container-title" : "eLife", "id" : "ITEM-1", "issued" : { "date-parts" : [ [ "2017", "4", "25" ] ] }, "title" : "Rapid evolution of the human mutation spectrum", "type" : "article-journal", "volume" : "6" }, "uris" : [ "http://www.mendeley.com/documents/?uuid=da87ea71-b541-380a-8b34-25f63265c4b9" ] } ], "mendeley" : { "formattedCitation" : "&lt;sup&gt;5&lt;/sup&gt;", "plainTextFormattedCitation" : "5", "previouslyFormattedCitation" : "&lt;sup&gt;5&lt;/sup&gt;" }, "properties" : { "noteIndex" : 0 }, "schema" : "https://github.com/citation-style-language/schema/raw/master/csl-citation.json" }</w:instrText>
-      </w:r>
-      <w:r>
-        <w:rPr>
-          <w:rFonts w:ascii="Cambria" w:hAnsi="Cambria" w:cs="Arial"/>
-        </w:rPr>
-        <w:fldChar w:fldCharType="separate"/>
-      </w:r>
-      <w:r>
-        <w:rPr>
-          <w:rFonts w:ascii="Cambria" w:hAnsi="Cambria" w:cs="Arial"/>
-          <w:noProof/>
-          <w:vertAlign w:val="superscript"/>
-        </w:rPr>
-        <w:t>5</w:t>
-      </w:r>
-      <w:r>
-        <w:rPr>
-          <w:rFonts w:ascii="Cambria" w:hAnsi="Cambria" w:cs="Arial"/>
-        </w:rPr>
-        <w:fldChar w:fldCharType="end"/>
-      </w:r>
-      <w:r>
-        <w:rPr>
-          <w:rFonts w:ascii="Cambria" w:hAnsi="Cambria" w:cs="Arial"/>
-        </w:rPr>
         <w:t>.</w:t>
       </w:r>
-      <w:commentRangeStart w:id="23"/>
+      <w:commentRangeStart w:id="24"/>
       <w:r>
         <w:rPr>
           <w:rFonts w:ascii="Cambria" w:hAnsi="Cambria" w:cs="Arial"/>
         </w:rPr>
         <w:t xml:space="preserve"> </w:t>
       </w:r>
-      <w:commentRangeEnd w:id="23"/>
+      <w:commentRangeEnd w:id="24"/>
       <w:r>
         <w:rPr>
           <w:rStyle w:val="CommentReference"/>
@@ -9219,13 +9148,37 @@
           <w:sz w:val="22"/>
           <w:szCs w:val="22"/>
         </w:rPr>
-        <w:commentReference w:id="23"/>
-      </w:r>
-      <w:r>
-        <w:rPr>
-          <w:rFonts w:ascii="Cambria" w:hAnsi="Cambria" w:cs="Arial"/>
-        </w:rPr>
-        <w:t>Unfortunately, however, statistical tests concerning 7-mer polymorphism types can require a large amount of genomic data to be sufficiently sensitive and well powered. As a result, analyses regarding this signature may be difficult until a larger amount of East Asian genetic data is made available.</w:t>
+        <w:commentReference w:id="24"/>
+      </w:r>
+      <w:r>
+        <w:rPr>
+          <w:rFonts w:ascii="Cambria" w:hAnsi="Cambria" w:cs="Arial"/>
+        </w:rPr>
+        <w:t xml:space="preserve">Unfortunately, </w:t>
+      </w:r>
+      <w:r>
+        <w:rPr>
+          <w:rFonts w:ascii="Cambria" w:hAnsi="Cambria" w:cs="Arial"/>
+        </w:rPr>
+        <w:t xml:space="preserve">however, a problem of power quickly emerges, since the total number of polymorphisms </w:t>
+      </w:r>
+      <w:r>
+        <w:rPr>
+          <w:rFonts w:ascii="Cambria" w:hAnsi="Cambria" w:cs="Arial"/>
+        </w:rPr>
+        <w:t xml:space="preserve">of any 7-mer type </w:t>
+      </w:r>
+      <w:r>
+        <w:rPr>
+          <w:rFonts w:ascii="Cambria" w:hAnsi="Cambria" w:cs="Arial"/>
+        </w:rPr>
+        <w:t>we observe on the X chromosome is still relatively small</w:t>
+      </w:r>
+      <w:r>
+        <w:rPr>
+          <w:rFonts w:ascii="Cambria" w:hAnsi="Cambria" w:cs="Arial"/>
+        </w:rPr>
+        <w:t>. As a result, analyses regarding this signature may be difficult until a larger amount of East Asian genetic data is made available.</w:t>
       </w:r>
     </w:p>
     <w:p>
@@ -9241,7 +9194,31 @@
         <w:rPr>
           <w:rFonts w:ascii="Cambria" w:hAnsi="Cambria" w:cs="Arial"/>
         </w:rPr>
-        <w:t>The difficult task remains to identify the veracity and underlying biological mechanism of each of the putative mutational signatures currently identified.</w:t>
+        <w:t>I</w:t>
+      </w:r>
+      <w:r>
+        <w:rPr>
+          <w:rFonts w:ascii="Cambria" w:hAnsi="Cambria" w:cs="Arial"/>
+        </w:rPr>
+        <w:t>t</w:t>
+      </w:r>
+      <w:r>
+        <w:rPr>
+          <w:rFonts w:ascii="Cambria" w:hAnsi="Cambria" w:cs="Arial"/>
+        </w:rPr>
+        <w:t xml:space="preserve"> is a further complication that </w:t>
+      </w:r>
+      <w:r>
+        <w:rPr>
+          <w:rFonts w:ascii="Cambria" w:hAnsi="Cambria" w:cs="Arial"/>
+        </w:rPr>
+        <w:t>signals of polymorphism enrichment from population-level data may reflect some contemporary and some anc</w:t>
+      </w:r>
+      <w:r>
+        <w:rPr>
+          <w:rFonts w:ascii="Cambria" w:hAnsi="Cambria" w:cs="Arial"/>
+        </w:rPr>
+        <w:t>estral mutation rate variation, so that the biological mechanisms driving these phenomena may not be active today.</w:t>
       </w:r>
       <w:r>
         <w:rPr>
@@ -9253,7 +9230,7 @@
         <w:rPr>
           <w:rFonts w:ascii="Cambria" w:hAnsi="Cambria" w:cs="Arial"/>
         </w:rPr>
-        <w:t>Even the most prominent signature, European C</w:t>
+        <w:t>Observations of the allele frequency spectrum of these polymorphism types and measurement of polymorphism proportions in ancient human DNA suggest that this signal may correspond to an ancestral increase in mutation rate of certain C</w:t>
       </w:r>
       <w:r>
         <w:rPr>
@@ -9265,19 +9242,7 @@
         <w:rPr>
           <w:rFonts w:ascii="Cambria" w:hAnsi="Cambria" w:cs="Arial"/>
         </w:rPr>
-        <w:t>T, is still poorly understood.</w:t>
-      </w:r>
-      <w:r>
-        <w:rPr>
-          <w:rFonts w:ascii="Cambria" w:hAnsi="Cambria" w:cs="Arial"/>
-        </w:rPr>
-        <w:t xml:space="preserve"> </w:t>
-      </w:r>
-      <w:r>
-        <w:rPr>
-          <w:rFonts w:ascii="Cambria" w:hAnsi="Cambria" w:cs="Arial"/>
-        </w:rPr>
-        <w:t>Polymorphism types most strongly associated with this signature correlate with patterns from the Catalog of Somatic Mutations in Cancer associated ultraviolet radiation or alkylating agents</w:t>
+        <w:t>T mutations ~15,000 years ago which may have subsided ~2,000 years ago</w:t>
       </w:r>
       <w:r>
         <w:rPr>
@@ -9289,7 +9254,7 @@
         <w:rPr>
           <w:rFonts w:ascii="Cambria" w:hAnsi="Cambria" w:cs="Arial"/>
         </w:rPr>
-        <w:instrText>ADDIN CSL_CITATION { "citationItems" : [ { "id" : "ITEM-1", "itemData" : { "DOI" : "10.1371/journal.pgen.1006581", "ISSN" : "1553-7404", "author" : [ { "dropping-particle" : "", "family" : "Mathieson", "given" : "Iain", "non-dropping-particle" : "", "parse-names" : false, "suffix" : "" }, { "dropping-particle" : "", "family" : "Reich", "given" : "David", "non-dropping-particle" : "", "parse-names" : false, "suffix" : "" }, { "dropping-particle" : "", "family" : "Gansauge", "given" : "MT", "non-dropping-particle" : "", "parse-names" : false, "suffix" : "" }, { "dropping-particle" : "", "family" : "Li", "given" : "H", "non-dropping-particle" : "", "parse-names" : false, "suffix" : "" }, { "dropping-particle" : "", "family" : "Racimo", "given" : "F", "non-dropping-particle" : "", "parse-names" : false, "suffix" : "" }, { "dropping-particle" : "", "family" : "Mallick", "given" : "S", "non-dropping-particle" : "", "parse-names" : false, "suffix" : "" } ], "container-title" : "PLOS Genetics", "editor" : [ { "dropping-particle" : "", "family" : "Girirajan", "given" : "Santhosh", "non-dropping-particle" : "", "parse-names" : false, "suffix" : "" } ], "id" : "ITEM-1", "issue" : "2", "issued" : { "date-parts" : [ [ "2017", "2", "1" ] ] }, "page" : "e1006581", "publisher" : "Public Library of Science", "title" : "Differences in the rare variant spectrum among human populations", "type" : "article-journal", "volume" : "13" }, "uris" : [ "http://www.mendeley.com/documents/?uuid=d44a75c8-5533-3970-9b8b-9b93e4f15767" ] }, { "id" : "ITEM-2", "itemData" : { "DOI" : "10.1093/nar/gku1075", "ISSN" : "0305-1048", "author" : [ { "dropping-particle" : "", "family" : "Forbes", "given" : "S. A.", "non-dropping-particle" : "", "parse-names" : false, "suffix" : "" }, { "dropping-particle" : "", "family" : "Beare", "given" : "D.", "non-dropping-particle" : "", "parse-names" : false, "suffix" : "" }, { "dropping-particle" : "", "family" : "Gunasekaran", "given" : "P.", "non-dropping-particle" : "", "parse-names" : false, "suffix" : "" }, { "dropping-particle" : "", "family" : "Leung", "given" : "K.", "non-dropping-particle" : "", "parse-names" : false, "suffix" : "" }, { "dropping-particle" : "", "family" : "Bindal", "given" : "N.", "non-dropping-particle" : "", "parse-names" : false, "suffix" : "" }, { "dropping-particle" : "", "family" : "Boutselakis", "given" : "H.", "non-dropping-particle" : "", "parse-names" : false, "suffix" : "" }, { "dropping-particle" : "", "family" : "Ding", "given" : "M.", "non-dropping-particle" : "", "parse-names" : false, "suffix" : "" }, { "dropping-particle" : "", "family" : "Bamford", "given" : "S.", "non-dropping-particle" : "", "parse-names" : false, "suffix" : "" }, { "dropping-particle" : "", "family" : "Cole", "given" : "C.", "non-dropping-particle" : "", "parse-names" : false, "suffix" : "" }, { "dropping-particle" : "", "family" : "Ward", "given" : "S.", "non-dropping-particle" : "", "parse-names" : false, "suffix" : "" }, { "dropping-particle" : "", "family" : "Kok", "given" : "C. Y.", "non-dropping-particle" : "", "parse-names" : false, "suffix" : "" }, { "dropping-particle" : "", "family" : "Jia", "given" : "M.", "non-dropping-particle" : "", "parse-names" : false, "suffix" : "" }, { "dropping-particle" : "", "family" : "De", "given" : "T.", "non-dropping-particle" : "", "parse-names" : false, "suffix" : "" }, { "dropping-particle" : "", "family" : "Teague", "given" : "J. W.", "non-dropping-particle" : "", "parse-names" : false, "suffix" : "" }, { "dropping-particle" : "", "family" : "Stratton", "given" : "M. R.", "non-dropping-particle" : "", "parse-names" : false, "suffix" : "" }, { "dropping-particle" : "", "family" : "McDermott", "given" : "U.", "non-dropping-particle" : "", "parse-names" : false, "suffix" : "" }, { "dropping-particle" : "", "family" : "Campbell", "given" : "P. J.", "non-dropping-particle" : "", "parse-names" : false, "suffix" : "" } ], "container-title" : "Nucleic Acids Research", "id" : "ITEM-2", "issue" : "D1", "issued" : { "date-parts" : [ [ "2015", "1", "28" ] ] }, "page" : "D805-D811", "publisher" : "Oxford University Press", "title" : "COSMIC: exploring the world's knowledge of somatic mutations in human cancer", "type" : "article-journal", "volume" : "43" }, "uris" : [ "http://www.mendeley.com/documents/?uuid=6df6c9f5-ce1b-3766-a4dc-d2affa5f721e" ] } ], "mendeley" : { "formattedCitation" : "&lt;sup&gt;4,14&lt;/sup&gt;", "plainTextFormattedCitation" : "4,14", "previouslyFormattedCitation" : "&lt;sup&gt;4,14&lt;/sup&gt;" }, "properties" : { "noteIndex" : 0 }, "schema" : "https://github.com/citation-style-language/schema/raw/master/csl-citation.json" }</w:instrText>
+        <w:instrText>ADDIN CSL_CITATION { "citationItems" : [ { "id" : "ITEM-1", "itemData" : { "DOI" : "10.1371/journal.pgen.1006581", "ISSN" : "1553-7404", "author" : [ { "dropping-particle" : "", "family" : "Mathieson", "given" : "Iain", "non-dropping-particle" : "", "parse-names" : false, "suffix" : "" }, { "dropping-particle" : "", "family" : "Reich", "given" : "David", "non-dropping-particle" : "", "parse-names" : false, "suffix" : "" }, { "dropping-particle" : "", "family" : "Gansauge", "given" : "MT", "non-dropping-particle" : "", "parse-names" : false, "suffix" : "" }, { "dropping-particle" : "", "family" : "Li", "given" : "H", "non-dropping-particle" : "", "parse-names" : false, "suffix" : "" }, { "dropping-particle" : "", "family" : "Racimo", "given" : "F", "non-dropping-particle" : "", "parse-names" : false, "suffix" : "" }, { "dropping-particle" : "", "family" : "Mallick", "given" : "S", "non-dropping-particle" : "", "parse-names" : false, "suffix" : "" } ], "container-title" : "PLOS Genetics", "editor" : [ { "dropping-particle" : "", "family" : "Girirajan", "given" : "Santhosh", "non-dropping-particle" : "", "parse-names" : false, "suffix" : "" } ], "id" : "ITEM-1", "issue" : "2", "issued" : { "date-parts" : [ [ "2017", "2", "1" ] ] }, "page" : "e1006581", "publisher" : "Public Library of Science", "title" : "Differences in the rare variant spectrum among human populations", "type" : "article-journal", "volume" : "13" }, "uris" : [ "http://www.mendeley.com/documents/?uuid=d44a75c8-5533-3970-9b8b-9b93e4f15767" ] }, { "id" : "ITEM-2", "itemData" : { "DOI" : "10.7554/eLife.24284", "ISSN" : "2050-084X", "PMID" : "28440220", "abstract" : "&lt;p&gt;DNA is a remarkably precise medium for copying and storing biological information. This high fidelity results from the action of hundreds of genes involved in replication, proofreading, and damage repair. Evolutionary theory suggests that in such a system, selection has limited ability to remove genetic variants that change mutation rates by small amounts or in specific sequence contexts. Consistent with this, using SNV variation as a proxy for mutational input, we report here that mutational spectra differ substantially among species, human continental groups and even some closely related populations. Close examination of one signal, an increased TCC?TTC mutation rate in Europeans, indicates a burst of mutations from about 15,000 to 2000 years ago, perhaps due to the appearance, drift, and ultimate elimination of a genetic modifier of mutation rate. Our results suggest that mutation rates can evolve markedly over short evolutionary timescales and suggest the possibility of mapping mutational modifiers.&lt;/p&gt;", "author" : [ { "dropping-particle" : "", "family" : "Harris", "given" : "Kelley", "non-dropping-particle" : "", "parse-names" : false, "suffix" : "" }, { "dropping-particle" : "", "family" : "Pritchard", "given" : "Jonathan K", "non-dropping-particle" : "", "parse-names" : false, "suffix" : "" } ], "container-title" : "eLife", "id" : "ITEM-2", "issued" : { "date-parts" : [ [ "2017", "4", "25" ] ] }, "title" : "Rapid evolution of the human mutation spectrum", "type" : "article-journal", "volume" : "6" }, "uris" : [ "http://www.mendeley.com/documents/?uuid=da87ea71-b541-380a-8b34-25f63265c4b9" ] } ], "mendeley" : { "formattedCitation" : "&lt;sup&gt;4,5&lt;/sup&gt;", "plainTextFormattedCitation" : "4,5", "previouslyFormattedCitation" : "&lt;sup&gt;4,5&lt;/sup&gt;" }, "properties" : { "noteIndex" : 0 }, "schema" : "https://github.com/citation-style-language/schema/raw/master/csl-citation.json" }</w:instrText>
       </w:r>
       <w:r>
         <w:rPr>
@@ -9303,7 +9268,7 @@
           <w:noProof/>
           <w:vertAlign w:val="superscript"/>
         </w:rPr>
-        <w:t>4,14</w:t>
+        <w:t>4,5</w:t>
       </w:r>
       <w:r>
         <w:rPr>
@@ -9315,7 +9280,19 @@
         <w:rPr>
           <w:rFonts w:ascii="Cambria" w:hAnsi="Cambria" w:cs="Arial"/>
         </w:rPr>
-        <w:t>.</w:t>
+        <w:t xml:space="preserve">. </w:t>
+      </w:r>
+      <w:r>
+        <w:rPr>
+          <w:rFonts w:ascii="Cambria" w:hAnsi="Cambria" w:cs="Arial"/>
+        </w:rPr>
+        <w:t>Further analyses which consider polymorphism enrichment by allele frequency may help us piece together the timescale over while muta</w:t>
+      </w:r>
+      <w:r>
+        <w:rPr>
+          <w:rFonts w:ascii="Cambria" w:hAnsi="Cambria" w:cs="Arial"/>
+        </w:rPr>
+        <w:t>tion rate variations have acted.</w:t>
       </w:r>
       <w:r>
         <w:rPr>
@@ -9327,7 +9304,37 @@
         <w:rPr>
           <w:rFonts w:ascii="Cambria" w:hAnsi="Cambria" w:cs="Arial"/>
         </w:rPr>
-        <w:t>However, evidence supporting either of these causal mechanisms is limited.</w:t>
+        <w:t>S</w:t>
+      </w:r>
+      <w:r>
+        <w:rPr>
+          <w:rFonts w:ascii="Cambria" w:hAnsi="Cambria" w:cs="Arial"/>
+        </w:rPr>
+        <w:t>ignatures of population-specific polymorphism enrichment among common variants may result from ancestral mutation rate variation, while signatures among lower frequency variants are more-likely the result of contemporary mutation rate changes.</w:t>
+      </w:r>
+      <w:r>
+        <w:rPr>
+          <w:rFonts w:ascii="Cambria" w:hAnsi="Cambria" w:cs="Arial"/>
+        </w:rPr>
+        <w:t xml:space="preserve"> </w:t>
+      </w:r>
+      <w:r>
+        <w:rPr>
+          <w:rFonts w:ascii="Cambria" w:hAnsi="Cambria" w:cs="Arial"/>
+        </w:rPr>
+        <w:t xml:space="preserve">One limitation to this approach </w:t>
+      </w:r>
+      <w:r>
+        <w:rPr>
+          <w:rFonts w:ascii="Cambria" w:hAnsi="Cambria" w:cs="Arial"/>
+        </w:rPr>
+        <w:t>again, however</w:t>
+      </w:r>
+      <w:r>
+        <w:rPr>
+          <w:rFonts w:ascii="Cambria" w:hAnsi="Cambria" w:cs="Arial"/>
+        </w:rPr>
+        <w:t>, is the number of genomic samples required to make effective inference, especially when broader sequence context is involved.</w:t>
       </w:r>
     </w:p>
     <w:p>
@@ -9343,19 +9350,55 @@
         <w:rPr>
           <w:rFonts w:ascii="Cambria" w:hAnsi="Cambria" w:cs="Arial"/>
         </w:rPr>
-        <w:t xml:space="preserve">Indeed, it is a further complication that </w:t>
-      </w:r>
-      <w:r>
-        <w:rPr>
-          <w:rFonts w:ascii="Cambria" w:hAnsi="Cambria" w:cs="Arial"/>
-        </w:rPr>
-        <w:t>signals of polymorphism enrichment from population-level data may reflect some contemporary and some anc</w:t>
-      </w:r>
-      <w:r>
-        <w:rPr>
-          <w:rFonts w:ascii="Cambria" w:hAnsi="Cambria" w:cs="Arial"/>
-        </w:rPr>
-        <w:t>estral mutation rate variation, so that the biological mechanisms driving these phenomena may not be active today.</w:t>
+        <w:t>This report is not an exhaustive enumeration of all polymorphism variation at the 3</w:t>
+      </w:r>
+      <w:r>
+        <w:rPr>
+          <w:rFonts w:ascii="Cambria" w:hAnsi="Cambria" w:cs="Arial"/>
+        </w:rPr>
+        <w:t>-</w:t>
+      </w:r>
+      <w:r>
+        <w:rPr>
+          <w:rFonts w:ascii="Cambria" w:hAnsi="Cambria" w:cs="Arial"/>
+        </w:rPr>
+        <w:t>mer, 5</w:t>
+      </w:r>
+      <w:r>
+        <w:rPr>
+          <w:rFonts w:ascii="Cambria" w:hAnsi="Cambria" w:cs="Arial"/>
+        </w:rPr>
+        <w:t>-</w:t>
+      </w:r>
+      <w:r>
+        <w:rPr>
+          <w:rFonts w:ascii="Cambria" w:hAnsi="Cambria" w:cs="Arial"/>
+        </w:rPr>
+        <w:t xml:space="preserve">mer </w:t>
+      </w:r>
+      <w:r>
+        <w:rPr>
+          <w:rFonts w:ascii="Cambria" w:hAnsi="Cambria" w:cs="Arial"/>
+        </w:rPr>
+        <w:t>or</w:t>
+      </w:r>
+      <w:r>
+        <w:rPr>
+          <w:rFonts w:ascii="Cambria" w:hAnsi="Cambria" w:cs="Arial"/>
+        </w:rPr>
+        <w:t xml:space="preserve"> 7</w:t>
+      </w:r>
+      <w:r>
+        <w:rPr>
+          <w:rFonts w:ascii="Cambria" w:hAnsi="Cambria" w:cs="Arial"/>
+        </w:rPr>
+        <w:t>-</w:t>
+      </w:r>
+      <w:r>
+        <w:rPr>
+          <w:rFonts w:ascii="Cambria" w:hAnsi="Cambria" w:cs="Arial"/>
+        </w:rPr>
+        <w:t>mer sequence context levels.</w:t>
       </w:r>
       <w:r>
         <w:rPr>
@@ -9367,69 +9410,13 @@
         <w:rPr>
           <w:rFonts w:ascii="Cambria" w:hAnsi="Cambria" w:cs="Arial"/>
         </w:rPr>
-        <w:t>Observations of the allele frequency spectrum of these polymorphism types and measurement of polymorphism proportions in ancient human DNA suggest that this signal may correspond to an ancestral increase in mutation rate of certain C</w:t>
-      </w:r>
-      <w:r>
-        <w:rPr>
-          <w:rFonts w:ascii="Cambria" w:hAnsi="Cambria" w:cs="Arial"/>
-        </w:rPr>
-        <w:t>→</w:t>
-      </w:r>
-      <w:r>
-        <w:rPr>
-          <w:rFonts w:ascii="Cambria" w:hAnsi="Cambria" w:cs="Arial"/>
-        </w:rPr>
-        <w:t>T mutations ~15,000 years ago which may have subsided ~2,000 years ago</w:t>
-      </w:r>
-      <w:r>
-        <w:rPr>
-          <w:rFonts w:ascii="Cambria" w:hAnsi="Cambria" w:cs="Arial"/>
-        </w:rPr>
-        <w:fldChar w:fldCharType="begin" w:fldLock="1"/>
-      </w:r>
-      <w:r>
-        <w:rPr>
-          <w:rFonts w:ascii="Cambria" w:hAnsi="Cambria" w:cs="Arial"/>
-        </w:rPr>
-        <w:instrText>ADDIN CSL_CITATION { "citationItems" : [ { "id" : "ITEM-1", "itemData" : { "DOI" : "10.1371/journal.pgen.1006581", "ISSN" : "1553-7404", "author" : [ { "dropping-particle" : "", "family" : "Mathieson", "given" : "Iain", "non-dropping-particle" : "", "parse-names" : false, "suffix" : "" }, { "dropping-particle" : "", "family" : "Reich", "given" : "David", "non-dropping-particle" : "", "parse-names" : false, "suffix" : "" }, { "dropping-particle" : "", "family" : "Gansauge", "given" : "MT", "non-dropping-particle" : "", "parse-names" : false, "suffix" : "" }, { "dropping-particle" : "", "family" : "Li", "given" : "H", "non-dropping-particle" : "", "parse-names" : false, "suffix" : "" }, { "dropping-particle" : "", "family" : "Racimo", "given" : "F", "non-dropping-particle" : "", "parse-names" : false, "suffix" : "" }, { "dropping-particle" : "", "family" : "Mallick", "given" : "S", "non-dropping-particle" : "", "parse-names" : false, "suffix" : "" } ], "container-title" : "PLOS Genetics", "editor" : [ { "dropping-particle" : "", "family" : "Girirajan", "given" : "Santhosh", "non-dropping-particle" : "", "parse-names" : false, "suffix" : "" } ], "id" : "ITEM-1", "issue" : "2", "issued" : { "date-parts" : [ [ "2017", "2", "1" ] ] }, "page" : "e1006581", "publisher" : "Public Library of Science", "title" : "Differences in the rare variant spectrum among human populations", "type" : "article-journal", "volume" : "13" }, "uris" : [ "http://www.mendeley.com/documents/?uuid=d44a75c8-5533-3970-9b8b-9b93e4f15767" ] }, { "id" : "ITEM-2", "itemData" : { "DOI" : "10.7554/eLife.24284", "ISSN" : "2050-084X", "PMID" : "28440220", "abstract" : "&lt;p&gt;DNA is a remarkably precise medium for copying and storing biological information. This high fidelity results from the action of hundreds of genes involved in replication, proofreading, and damage repair. Evolutionary theory suggests that in such a system, selection has limited ability to remove genetic variants that change mutation rates by small amounts or in specific sequence contexts. Consistent with this, using SNV variation as a proxy for mutational input, we report here that mutational spectra differ substantially among species, human continental groups and even some closely related populations. Close examination of one signal, an increased TCC?TTC mutation rate in Europeans, indicates a burst of mutations from about 15,000 to 2000 years ago, perhaps due to the appearance, drift, and ultimate elimination of a genetic modifier of mutation rate. Our results suggest that mutation rates can evolve markedly over short evolutionary timescales and suggest the possibility of mapping mutational modifiers.&lt;/p&gt;", "author" : [ { "dropping-particle" : "", "family" : "Harris", "given" : "Kelley", "non-dropping-particle" : "", "parse-names" : false, "suffix" : "" }, { "dropping-particle" : "", "family" : "Pritchard", "given" : "Jonathan K", "non-dropping-particle" : "", "parse-names" : false, "suffix" : "" } ], "container-title" : "eLife", "id" : "ITEM-2", "issued" : { "date-parts" : [ [ "2017", "4", "25" ] ] }, "title" : "Rapid evolution of the human mutation spectrum", "type" : "article-journal", "volume" : "6" }, "uris" : [ "http://www.mendeley.com/documents/?uuid=da87ea71-b541-380a-8b34-25f63265c4b9" ] } ], "mendeley" : { "formattedCitation" : "&lt;sup&gt;4,5&lt;/sup&gt;", "plainTextFormattedCitation" : "4,5", "previouslyFormattedCitation" : "&lt;sup&gt;4,5&lt;/sup&gt;" }, "properties" : { "noteIndex" : 0 }, "schema" : "https://github.com/citation-style-language/schema/raw/master/csl-citation.json" }</w:instrText>
-      </w:r>
-      <w:r>
-        <w:rPr>
-          <w:rFonts w:ascii="Cambria" w:hAnsi="Cambria" w:cs="Arial"/>
-        </w:rPr>
-        <w:fldChar w:fldCharType="separate"/>
-      </w:r>
-      <w:r>
-        <w:rPr>
-          <w:rFonts w:ascii="Cambria" w:hAnsi="Cambria" w:cs="Arial"/>
-          <w:noProof/>
-          <w:vertAlign w:val="superscript"/>
-        </w:rPr>
-        <w:t>4,5</w:t>
-      </w:r>
-      <w:r>
-        <w:rPr>
-          <w:rFonts w:ascii="Cambria" w:hAnsi="Cambria" w:cs="Arial"/>
-        </w:rPr>
-        <w:fldChar w:fldCharType="end"/>
-      </w:r>
-      <w:r>
-        <w:rPr>
-          <w:rFonts w:ascii="Cambria" w:hAnsi="Cambria" w:cs="Arial"/>
-        </w:rPr>
-        <w:t xml:space="preserve">. </w:t>
-      </w:r>
-      <w:r>
-        <w:rPr>
-          <w:rFonts w:ascii="Cambria" w:hAnsi="Cambria" w:cs="Arial"/>
-        </w:rPr>
-        <w:t>Further analyses which consider polymorphism enrichment by allele frequency may help us piece together the timescale over while muta</w:t>
-      </w:r>
-      <w:r>
-        <w:rPr>
-          <w:rFonts w:ascii="Cambria" w:hAnsi="Cambria" w:cs="Arial"/>
-        </w:rPr>
-        <w:t>tion rate variations have acted.</w:t>
+        <w:t>It is likely that further investigation</w:t>
+      </w:r>
+      <w:r>
+        <w:rPr>
+          <w:rFonts w:ascii="Cambria" w:hAnsi="Cambria" w:cs="Arial"/>
+        </w:rPr>
+        <w:t xml:space="preserve"> will reveal details of mechanism, evolutionary timing, and genome-wide or subpopulation-level patterns in mutation rate variation.</w:t>
       </w:r>
       <w:r>
         <w:rPr>
@@ -9441,13 +9428,26 @@
         <w:rPr>
           <w:rFonts w:ascii="Cambria" w:hAnsi="Cambria" w:cs="Arial"/>
         </w:rPr>
-        <w:t>S</w:t>
-      </w:r>
-      <w:r>
-        <w:rPr>
-          <w:rFonts w:ascii="Cambria" w:hAnsi="Cambria" w:cs="Arial"/>
-        </w:rPr>
-        <w:t>ignatures of population-specific polymorphism enrichment among common variants may result from ancestral mutation rate variation, while signatures among lower frequency variants are more-likely the result of contemporary mutation rate changes.</w:t>
+        <w:t xml:space="preserve">Herein, we detail evidence suggesting that mutation rate variation acts </w:t>
+      </w:r>
+      <w:r>
+        <w:rPr>
+          <w:rFonts w:ascii="Cambria" w:hAnsi="Cambria" w:cs="Arial"/>
+        </w:rPr>
+        <w:t xml:space="preserve">in a variety of </w:t>
+      </w:r>
+      <w:r>
+        <w:rPr>
+          <w:rFonts w:ascii="Cambria" w:hAnsi="Cambria" w:cs="Arial"/>
+        </w:rPr>
+        <w:lastRenderedPageBreak/>
+        <w:t>ways across</w:t>
+      </w:r>
+      <w:r>
+        <w:rPr>
+          <w:rFonts w:ascii="Cambria" w:hAnsi="Cambria" w:cs="Arial"/>
+        </w:rPr>
+        <w:t xml:space="preserve"> human populations based on local sequence context cues at varying distances from the mutated locus.</w:t>
       </w:r>
       <w:r>
         <w:rPr>
@@ -9459,7 +9459,31 @@
         <w:rPr>
           <w:rFonts w:ascii="Cambria" w:hAnsi="Cambria" w:cs="Arial"/>
         </w:rPr>
-        <w:t>One limitation to this approach however, is the number of genomic samples required to make effective inference, especially when broader sequence context is involved.</w:t>
+        <w:t>While some of these signals manifest at the 3</w:t>
+      </w:r>
+      <w:r>
+        <w:rPr>
+          <w:rFonts w:ascii="Cambria" w:hAnsi="Cambria" w:cs="Arial"/>
+        </w:rPr>
+        <w:t>-</w:t>
+      </w:r>
+      <w:r>
+        <w:rPr>
+          <w:rFonts w:ascii="Cambria" w:hAnsi="Cambria" w:cs="Arial"/>
+        </w:rPr>
+        <w:t xml:space="preserve">mer level, consideration </w:t>
+      </w:r>
+      <w:r>
+        <w:rPr>
+          <w:rFonts w:ascii="Cambria" w:hAnsi="Cambria" w:cs="Arial"/>
+        </w:rPr>
+        <w:t>of a broader context brings new patterns of variation to light.</w:t>
+      </w:r>
+      <w:r>
+        <w:rPr>
+          <w:rFonts w:ascii="Cambria" w:hAnsi="Cambria" w:cs="Arial"/>
+        </w:rPr>
+        <w:t xml:space="preserve"> </w:t>
       </w:r>
     </w:p>
     <w:p>
@@ -9471,152 +9495,10 @@
           <w:rFonts w:ascii="Cambria" w:hAnsi="Cambria" w:cs="Arial"/>
         </w:rPr>
       </w:pPr>
-      <w:r>
-        <w:rPr>
-          <w:rFonts w:ascii="Cambria" w:hAnsi="Cambria" w:cs="Arial"/>
-        </w:rPr>
-        <w:t>This report is not an exhaustive enumeration of all polymorphism variation at the 3</w:t>
-      </w:r>
-      <w:r>
-        <w:rPr>
-          <w:rFonts w:ascii="Cambria" w:hAnsi="Cambria" w:cs="Arial"/>
-        </w:rPr>
-        <w:t>-</w:t>
-      </w:r>
-      <w:r>
-        <w:rPr>
-          <w:rFonts w:ascii="Cambria" w:hAnsi="Cambria" w:cs="Arial"/>
-        </w:rPr>
-        <w:t>mer, 5</w:t>
-      </w:r>
-      <w:r>
-        <w:rPr>
-          <w:rFonts w:ascii="Cambria" w:hAnsi="Cambria" w:cs="Arial"/>
-        </w:rPr>
-        <w:t>-</w:t>
-      </w:r>
-      <w:r>
-        <w:rPr>
-          <w:rFonts w:ascii="Cambria" w:hAnsi="Cambria" w:cs="Arial"/>
-        </w:rPr>
-        <w:t xml:space="preserve">mer </w:t>
-      </w:r>
-      <w:r>
-        <w:rPr>
-          <w:rFonts w:ascii="Cambria" w:hAnsi="Cambria" w:cs="Arial"/>
-        </w:rPr>
-        <w:t>or</w:t>
-      </w:r>
-      <w:r>
-        <w:rPr>
-          <w:rFonts w:ascii="Cambria" w:hAnsi="Cambria" w:cs="Arial"/>
-        </w:rPr>
-        <w:t xml:space="preserve"> 7</w:t>
-      </w:r>
-      <w:r>
-        <w:rPr>
-          <w:rFonts w:ascii="Cambria" w:hAnsi="Cambria" w:cs="Arial"/>
-        </w:rPr>
-        <w:t>-</w:t>
-      </w:r>
-      <w:r>
-        <w:rPr>
-          <w:rFonts w:ascii="Cambria" w:hAnsi="Cambria" w:cs="Arial"/>
-        </w:rPr>
-        <w:t>mer sequence context levels.</w:t>
-      </w:r>
-      <w:r>
-        <w:rPr>
-          <w:rFonts w:ascii="Cambria" w:hAnsi="Cambria" w:cs="Arial"/>
-        </w:rPr>
-        <w:t xml:space="preserve"> </w:t>
-      </w:r>
-      <w:r>
-        <w:rPr>
-          <w:rFonts w:ascii="Cambria" w:hAnsi="Cambria" w:cs="Arial"/>
-        </w:rPr>
-        <w:t>It is likely that further investigation</w:t>
-      </w:r>
-      <w:r>
-        <w:rPr>
-          <w:rFonts w:ascii="Cambria" w:hAnsi="Cambria" w:cs="Arial"/>
-        </w:rPr>
-        <w:t xml:space="preserve"> will reveal details of mechanism, evolutionary timing, and genome-wide or subpopulation-level patterns in mutation rate variation.</w:t>
-      </w:r>
-      <w:r>
-        <w:rPr>
-          <w:rFonts w:ascii="Cambria" w:hAnsi="Cambria" w:cs="Arial"/>
-        </w:rPr>
-        <w:t xml:space="preserve"> </w:t>
-      </w:r>
-      <w:r>
-        <w:rPr>
-          <w:rFonts w:ascii="Cambria" w:hAnsi="Cambria" w:cs="Arial"/>
-        </w:rPr>
-        <w:t xml:space="preserve">Herein, we detail evidence suggesting that mutation rate variation acts </w:t>
-      </w:r>
-      <w:r>
-        <w:rPr>
-          <w:rFonts w:ascii="Cambria" w:hAnsi="Cambria" w:cs="Arial"/>
-        </w:rPr>
-        <w:t>in a variety of ways across</w:t>
-      </w:r>
-      <w:r>
-        <w:rPr>
-          <w:rFonts w:ascii="Cambria" w:hAnsi="Cambria" w:cs="Arial"/>
-        </w:rPr>
-        <w:t xml:space="preserve"> human populations based on local sequence context cues at varying distances from the mutated locus.</w:t>
-      </w:r>
-      <w:r>
-        <w:rPr>
-          <w:rFonts w:ascii="Cambria" w:hAnsi="Cambria" w:cs="Arial"/>
-        </w:rPr>
-        <w:t xml:space="preserve"> </w:t>
-      </w:r>
-      <w:r>
-        <w:rPr>
-          <w:rFonts w:ascii="Cambria" w:hAnsi="Cambria" w:cs="Arial"/>
-        </w:rPr>
-        <w:t>While some of these signals manifest at the 3</w:t>
-      </w:r>
-      <w:r>
-        <w:rPr>
-          <w:rFonts w:ascii="Cambria" w:hAnsi="Cambria" w:cs="Arial"/>
-        </w:rPr>
-        <w:t>-</w:t>
-      </w:r>
-      <w:r>
-        <w:rPr>
-          <w:rFonts w:ascii="Cambria" w:hAnsi="Cambria" w:cs="Arial"/>
-        </w:rPr>
-        <w:t xml:space="preserve">mer level, consideration </w:t>
-      </w:r>
-      <w:r>
-        <w:rPr>
-          <w:rFonts w:ascii="Cambria" w:hAnsi="Cambria" w:cs="Arial"/>
-        </w:rPr>
-        <w:t>of a broader context brings new patterns of variation to light.</w:t>
-      </w:r>
-      <w:r>
-        <w:rPr>
-          <w:rFonts w:ascii="Cambria" w:hAnsi="Cambria" w:cs="Arial"/>
-        </w:rPr>
-        <w:t xml:space="preserve"> </w:t>
-      </w:r>
     </w:p>
     <w:p>
       <w:pPr>
         <w:spacing w:after="0" w:line="360" w:lineRule="auto"/>
-        <w:ind w:firstLine="720"/>
-        <w:jc w:val="both"/>
-        <w:rPr>
-          <w:rFonts w:ascii="Cambria" w:hAnsi="Cambria" w:cs="Arial"/>
-        </w:rPr>
-      </w:pPr>
-    </w:p>
-    <w:p>
-      <w:pPr>
-        <w:spacing w:after="0" w:line="360" w:lineRule="auto"/>
         <w:jc w:val="both"/>
         <w:rPr>
           <w:rFonts w:ascii="Cambria" w:hAnsi="Cambria" w:cs="Arial"/>
@@ -9630,7 +9512,6 @@
           <w:b/>
           <w:u w:val="single"/>
         </w:rPr>
-        <w:lastRenderedPageBreak/>
         <w:t>METHODS</w:t>
       </w:r>
     </w:p>
@@ -10160,6 +10041,7 @@
         <w:rPr>
           <w:rFonts w:ascii="Cambria" w:hAnsi="Cambria" w:cs="Arial"/>
         </w:rPr>
+        <w:lastRenderedPageBreak/>
         <w:tab/>
         <w:t>To replicate previous work by Harris and Pritchard</w:t>
       </w:r>
@@ -10237,14 +10119,7 @@
         <w:rPr>
           <w:rFonts w:ascii="Cambria" w:hAnsi="Cambria" w:cs="Arial"/>
         </w:rPr>
-        <w:t xml:space="preserve"> of 6 pairwise population comparisons over each possible mutation type, we combined these tests into a </w:t>
-      </w:r>
-      <w:r>
-        <w:rPr>
-          <w:rFonts w:ascii="Cambria" w:hAnsi="Cambria" w:cs="Arial"/>
-        </w:rPr>
-        <w:lastRenderedPageBreak/>
-        <w:t xml:space="preserve">single 2 by 4 contingency table for a three degrees-of-freedom chi-squared test for homogeneity. One issue with calculating such a chi-squared test result for each possible type of polymorphism is that the p values from these tests are non-independent; in fact, a polymorphism which is strongly heterogeneous across populations may alter the proportions of other polymorphism types. For these reasons, we used the </w:t>
+        <w:t xml:space="preserve"> of 6 pairwise population comparisons over each possible mutation type, we combined these tests into a single 2 by 4 contingency table for a three degrees-of-freedom chi-squared test for homogeneity. One issue with calculating such a chi-squared test result for each possible type of polymorphism is that the p values from these tests are non-independent; in fact, a polymorphism which is strongly heterogeneous across populations may alter the proportions of other polymorphism types. For these reasons, we used the </w:t>
       </w:r>
       <w:proofErr w:type="spellStart"/>
       <w:r>
@@ -10987,6 +10862,7 @@
           <w:rFonts w:ascii="Cambria" w:eastAsiaTheme="minorEastAsia" w:hAnsi="Cambria" w:cs="Arial"/>
           <w:b/>
         </w:rPr>
+        <w:lastRenderedPageBreak/>
         <w:t xml:space="preserve"> </w:t>
       </w:r>
       <w:r>
@@ -11091,19 +10967,12 @@
         </w:rPr>
         <w:t xml:space="preserve"> </w:t>
       </w:r>
-      <w:commentRangeStart w:id="24"/>
+      <w:commentRangeStart w:id="25"/>
       <w:r>
         <w:rPr>
           <w:rFonts w:ascii="Cambria" w:eastAsiaTheme="minorEastAsia" w:hAnsi="Cambria" w:cs="Arial"/>
         </w:rPr>
-        <w:t xml:space="preserve">Each profile was normalized by fold difference above or below the mean rate for that profile and compared using Euclidean distance in order to </w:t>
-      </w:r>
-      <w:r>
-        <w:rPr>
-          <w:rFonts w:ascii="Cambria" w:eastAsiaTheme="minorEastAsia" w:hAnsi="Cambria" w:cs="Arial"/>
-        </w:rPr>
-        <w:lastRenderedPageBreak/>
-        <w:t xml:space="preserve">construct each </w:t>
+        <w:t xml:space="preserve">Each profile was normalized by fold difference above or below the mean rate for that profile and compared using Euclidean distance in order to construct each </w:t>
       </w:r>
       <w:proofErr w:type="spellStart"/>
       <w:r>
@@ -11175,7 +11044,7 @@
         </w:rPr>
         <w:t>)</w:t>
       </w:r>
-      <w:commentRangeEnd w:id="24"/>
+      <w:commentRangeEnd w:id="25"/>
       <w:r>
         <w:rPr>
           <w:rStyle w:val="CommentReference"/>
@@ -11183,7 +11052,7 @@
           <w:sz w:val="22"/>
           <w:szCs w:val="22"/>
         </w:rPr>
-        <w:commentReference w:id="24"/>
+        <w:commentReference w:id="25"/>
       </w:r>
     </w:p>
     <w:p>
@@ -11734,7 +11603,14 @@
         <w:rPr>
           <w:rFonts w:ascii="Cambria" w:hAnsi="Cambria" w:cs="Arial"/>
         </w:rPr>
-        <w:t>If the mutation rate at this context had not changed in recent evolutionary time for this population, then we would expect the probabilities of each private polymorphism type to be proportional to the probabilities of the corresponding cosmopolitan polymorphism types.</w:t>
+        <w:t xml:space="preserve">If the mutation rate at this context had not changed in recent evolutionary time for this population, then we would expect the probabilities of each private polymorphism type to be </w:t>
+      </w:r>
+      <w:r>
+        <w:rPr>
+          <w:rFonts w:ascii="Cambria" w:hAnsi="Cambria" w:cs="Arial"/>
+        </w:rPr>
+        <w:lastRenderedPageBreak/>
+        <w:t>proportional to the probabilities of the corresponding cosmopolitan polymorphism types.</w:t>
       </w:r>
       <w:r>
         <w:rPr>
@@ -11748,14 +11624,14 @@
         </w:rPr>
         <w:t xml:space="preserve">It remains to estimate this proportionality </w:t>
       </w:r>
-      <w:commentRangeStart w:id="25"/>
+      <w:commentRangeStart w:id="26"/>
       <w:r>
         <w:rPr>
           <w:rFonts w:ascii="Cambria" w:hAnsi="Cambria" w:cs="Arial"/>
         </w:rPr>
         <w:t>constant</w:t>
       </w:r>
-      <w:commentRangeEnd w:id="25"/>
+      <w:commentRangeEnd w:id="26"/>
       <w:r>
         <w:rPr>
           <w:rStyle w:val="CommentReference"/>
@@ -11763,7 +11639,7 @@
           <w:sz w:val="22"/>
           <w:szCs w:val="22"/>
         </w:rPr>
-        <w:commentReference w:id="25"/>
+        <w:commentReference w:id="26"/>
       </w:r>
       <w:r>
         <w:rPr>
@@ -11807,14 +11683,7 @@
         <w:rPr>
           <w:rFonts w:ascii="Cambria" w:hAnsi="Cambria" w:cs="Arial"/>
         </w:rPr>
-        <w:t xml:space="preserve">), if mutation rate has changed at specific contexts but the relative substitution probabilities for the </w:t>
-      </w:r>
-      <w:r>
-        <w:rPr>
-          <w:rFonts w:ascii="Cambria" w:hAnsi="Cambria" w:cs="Arial"/>
-        </w:rPr>
-        <w:lastRenderedPageBreak/>
-        <w:t>alternative alleles is fixed, then a unique α must be estimated from the private to cosmopolitan ratio of polymorphisms at each context.</w:t>
+        <w:t>), if mutation rate has changed at specific contexts but the relative substitution probabilities for the alternative alleles is fixed, then a unique α must be estimated from the private to cosmopolitan ratio of polymorphisms at each context.</w:t>
       </w:r>
       <w:r>
         <w:rPr>
@@ -12536,6 +12405,7 @@
           <w:b/>
           <w:u w:val="single"/>
         </w:rPr>
+        <w:lastRenderedPageBreak/>
         <w:t>LITERATURE CITED</w:t>
       </w:r>
     </w:p>
@@ -12737,7 +12607,6 @@
           <w:noProof/>
           <w:szCs w:val="24"/>
         </w:rPr>
-        <w:lastRenderedPageBreak/>
         <w:t>3.</w:t>
       </w:r>
       <w:r>
@@ -13839,6 +13708,7 @@
           <w:sz w:val="20"/>
           <w:szCs w:val="20"/>
         </w:rPr>
+        <w:lastRenderedPageBreak/>
         <w:t>Table 1</w:t>
       </w:r>
       <w:r>
@@ -14260,7 +14130,6 @@
           <w:b/>
           <w:u w:val="single"/>
         </w:rPr>
-        <w:lastRenderedPageBreak/>
         <w:t>TABLES</w:t>
       </w:r>
     </w:p>
@@ -17720,6 +17589,7 @@
           <w:rFonts w:ascii="Cambria" w:hAnsi="Cambria"/>
           <w:b/>
         </w:rPr>
+        <w:lastRenderedPageBreak/>
         <w:t>Figure 3:</w:t>
       </w:r>
       <w:r>
@@ -17903,7 +17773,6 @@
         <w:rPr>
           <w:rFonts w:ascii="Cambria" w:hAnsi="Cambria" w:cs="Arial"/>
         </w:rPr>
-        <w:lastRenderedPageBreak/>
         <w:t>heterogeneous between</w:t>
       </w:r>
       <w:r>
@@ -18079,15 +17948,7 @@
         <w:rPr>
           <w:rFonts w:ascii="Cambria" w:hAnsi="Cambria"/>
         </w:rPr>
-        <w:t xml:space="preserve"> 5 most significantly heterogeneous polymorphis</w:t>
-      </w:r>
-      <w:bookmarkStart w:id="26" w:name="_GoBack"/>
-      <w:bookmarkEnd w:id="26"/>
-      <w:r>
-        <w:rPr>
-          <w:rFonts w:ascii="Cambria" w:hAnsi="Cambria"/>
-        </w:rPr>
-        <w:t>m types at a 7</w:t>
+        <w:t xml:space="preserve"> 5 most significantly heterogeneous polymorphism types at a 7</w:t>
       </w:r>
       <w:r>
         <w:rPr>
@@ -22549,7 +22410,7 @@
       </w:r>
     </w:p>
   </w:comment>
-  <w:comment w:id="23" w:author="VoightLab" w:date="2017-08-03T14:28:00Z" w:initials="V">
+  <w:comment w:id="24" w:author="VoightLab" w:date="2017-08-03T14:28:00Z" w:initials="V">
     <w:p>
       <w:pPr>
         <w:pStyle w:val="CommentText"/>
@@ -22570,26 +22431,26 @@
       <w:proofErr w:type="spellEnd"/>
       <w:r>
         <w:t>) that have a specific role in X-chromosome silencing?</w:t>
-      </w:r>
-    </w:p>
-  </w:comment>
-  <w:comment w:id="24" w:author="VoightLab" w:date="2017-07-27T15:52:00Z" w:initials="V">
-    <w:p>
-      <w:pPr>
-        <w:pStyle w:val="CommentText"/>
-      </w:pPr>
-      <w:r>
-        <w:rPr>
-          <w:rStyle w:val="CommentReference"/>
-        </w:rPr>
-        <w:annotationRef/>
-      </w:r>
-      <w:r>
-        <w:t>Wording here is awkward.</w:t>
       </w:r>
     </w:p>
   </w:comment>
   <w:comment w:id="25" w:author="VoightLab" w:date="2017-07-27T15:52:00Z" w:initials="V">
+    <w:p>
+      <w:pPr>
+        <w:pStyle w:val="CommentText"/>
+      </w:pPr>
+      <w:r>
+        <w:rPr>
+          <w:rStyle w:val="CommentReference"/>
+        </w:rPr>
+        <w:annotationRef/>
+      </w:r>
+      <w:r>
+        <w:t>Wording here is awkward.</w:t>
+      </w:r>
+    </w:p>
+  </w:comment>
+  <w:comment w:id="26" w:author="VoightLab" w:date="2017-07-27T15:52:00Z" w:initials="V">
     <w:p>
       <w:pPr>
         <w:pStyle w:val="CommentText"/>
@@ -24974,7 +24835,7 @@
   <a:extraClrSchemeLst/>
   <a:extLst>
     <a:ext uri="{05A4C25C-085E-4340-85A3-A5531E510DB2}">
-      <thm15:themeFamily xmlns:thm15="http://schemas.microsoft.com/office/thememl/2012/main" xmlns="" name="Office Theme" id="{62F939B6-93AF-4DB8-9C6B-D6C7DFDC589F}" vid="{4A3C46E8-61CC-4603-A589-7422A47A8E4A}"/>
+      <thm15:themeFamily xmlns="" xmlns:thm15="http://schemas.microsoft.com/office/thememl/2012/main" name="Office Theme" id="{62F939B6-93AF-4DB8-9C6B-D6C7DFDC589F}" vid="{4A3C46E8-61CC-4603-A589-7422A47A8E4A}"/>
     </a:ext>
   </a:extLst>
 </a:theme>
@@ -24985,7 +24846,7 @@
 </file>
 
 <file path=customXml/itemProps1.xml><?xml version="1.0" encoding="utf-8"?>
-<ds:datastoreItem xmlns:ds="http://schemas.openxmlformats.org/officeDocument/2006/customXml" ds:itemID="{795FE212-C258-4E59-B203-142038174A56}">
+<ds:datastoreItem xmlns:ds="http://schemas.openxmlformats.org/officeDocument/2006/customXml" ds:itemID="{CE4E86CE-E083-4540-AEAF-DE3AECC3868D}">
   <ds:schemaRefs>
     <ds:schemaRef ds:uri="http://schemas.openxmlformats.org/officeDocument/2006/bibliography"/>
   </ds:schemaRefs>

</xml_diff>